<commit_message>
[feat] prog lab doing
</commit_message>
<xml_diff>
--- a/1st_semester/computer_science/lab1/ОПД ЛР2 Суджян Эдуард.docx
+++ b/1st_semester/computer_science/lab1/ОПД ЛР2 Суджян Эдуард.docx
@@ -1,6 +1,6 @@
 
 <file path=word/document.xml><?xml version="1.0" encoding="utf-8"?>
-<w:document xmlns:ve="http://schemas.openxmlformats.org/markup-compatibility/2006" xmlns:o="urn:schemas-microsoft-com:office:office" xmlns:r="http://schemas.openxmlformats.org/officeDocument/2006/relationships" xmlns:m="http://schemas.openxmlformats.org/officeDocument/2006/math" xmlns:v="urn:schemas-microsoft-com:vml" xmlns:wp="http://schemas.openxmlformats.org/drawingml/2006/wordprocessingDrawing" xmlns:w10="urn:schemas-microsoft-com:office:word" xmlns:w="http://schemas.openxmlformats.org/wordprocessingml/2006/main" xmlns:wne="http://schemas.microsoft.com/office/word/2006/wordml">
+<w:document xmlns:wpc="http://schemas.microsoft.com/office/word/2010/wordprocessingCanvas" xmlns:cx="http://schemas.microsoft.com/office/drawing/2014/chartex" xmlns:cx1="http://schemas.microsoft.com/office/drawing/2015/9/8/chartex" xmlns:cx2="http://schemas.microsoft.com/office/drawing/2015/10/21/chartex" xmlns:cx3="http://schemas.microsoft.com/office/drawing/2016/5/9/chartex" xmlns:cx4="http://schemas.microsoft.com/office/drawing/2016/5/10/chartex" xmlns:cx5="http://schemas.microsoft.com/office/drawing/2016/5/11/chartex" xmlns:cx6="http://schemas.microsoft.com/office/drawing/2016/5/12/chartex" xmlns:cx7="http://schemas.microsoft.com/office/drawing/2016/5/13/chartex" xmlns:cx8="http://schemas.microsoft.com/office/drawing/2016/5/14/chartex" xmlns:mc="http://schemas.openxmlformats.org/markup-compatibility/2006" xmlns:aink="http://schemas.microsoft.com/office/drawing/2016/ink" xmlns:am3d="http://schemas.microsoft.com/office/drawing/2017/model3d" xmlns:o="urn:schemas-microsoft-com:office:office" xmlns:oel="http://schemas.microsoft.com/office/2019/extlst" xmlns:r="http://schemas.openxmlformats.org/officeDocument/2006/relationships" xmlns:m="http://schemas.openxmlformats.org/officeDocument/2006/math" xmlns:v="urn:schemas-microsoft-com:vml" xmlns:wp14="http://schemas.microsoft.com/office/word/2010/wordprocessingDrawing" xmlns:wp="http://schemas.openxmlformats.org/drawingml/2006/wordprocessingDrawing" xmlns:w10="urn:schemas-microsoft-com:office:word" xmlns:w="http://schemas.openxmlformats.org/wordprocessingml/2006/main" xmlns:w14="http://schemas.microsoft.com/office/word/2010/wordml" xmlns:w15="http://schemas.microsoft.com/office/word/2012/wordml" xmlns:w16cex="http://schemas.microsoft.com/office/word/2018/wordml/cex" xmlns:w16cid="http://schemas.microsoft.com/office/word/2016/wordml/cid" xmlns:w16="http://schemas.microsoft.com/office/word/2018/wordml" xmlns:w16sdtdh="http://schemas.microsoft.com/office/word/2020/wordml/sdtdatahash" xmlns:w16se="http://schemas.microsoft.com/office/word/2015/wordml/symex" xmlns:wpg="http://schemas.microsoft.com/office/word/2010/wordprocessingGroup" xmlns:wpi="http://schemas.microsoft.com/office/word/2010/wordprocessingInk" xmlns:wne="http://schemas.microsoft.com/office/word/2006/wordml" xmlns:wps="http://schemas.microsoft.com/office/word/2010/wordprocessingShape" mc:Ignorable="w14 w15 w16se w16cid w16 w16cex w16sdtdh wp14">
   <w:body>
     <w:p>
       <w:pPr>
@@ -39,14 +39,7 @@
           <w:rFonts w:ascii="Times New Roman" w:eastAsia="Times New Roman" w:hAnsi="Times New Roman" w:cs="Times New Roman"/>
           <w:sz w:val="24"/>
         </w:rPr>
-        <w:t xml:space="preserve">Факультет программной инженерии и компьютерной </w:t>
-      </w:r>
-      <w:r>
-        <w:rPr>
-          <w:rFonts w:ascii="Times New Roman" w:eastAsia="Times New Roman" w:hAnsi="Times New Roman" w:cs="Times New Roman"/>
-          <w:sz w:val="24"/>
-        </w:rPr>
-        <w:t>техники</w:t>
+        <w:t>Факультет программной инженерии и компьютерной техники</w:t>
       </w:r>
     </w:p>
     <w:p>
@@ -318,13 +311,7 @@
               <w:rPr>
                 <w:noProof/>
               </w:rPr>
-              <w:instrText xml:space="preserve">PAGEREF </w:instrText>
-            </w:r>
-            <w:r>
-              <w:rPr>
-                <w:noProof/>
-              </w:rPr>
-              <w:instrText>_Toc14881 \h</w:instrText>
+              <w:instrText>PAGEREF _Toc14881 \h</w:instrText>
             </w:r>
             <w:r>
               <w:rPr>
@@ -466,16 +453,7 @@
                 <w:noProof/>
                 <w:sz w:val="24"/>
               </w:rPr>
-              <w:t>програ</w:t>
-            </w:r>
-            <w:r>
-              <w:rPr>
-                <w:rFonts w:ascii="Arial" w:eastAsia="Arial" w:hAnsi="Arial" w:cs="Arial"/>
-                <w:b/>
-                <w:noProof/>
-                <w:sz w:val="24"/>
-              </w:rPr>
-              <w:t>ммы</w:t>
+              <w:t>программы</w:t>
             </w:r>
             <w:r>
               <w:rPr>
@@ -614,15 +592,7 @@
                 <w:noProof/>
                 <w:sz w:val="24"/>
               </w:rPr>
-              <w:t>Рас</w:t>
-            </w:r>
-            <w:r>
-              <w:rPr>
-                <w:rFonts w:ascii="Arial" w:eastAsia="Arial" w:hAnsi="Arial" w:cs="Arial"/>
-                <w:noProof/>
-                <w:sz w:val="24"/>
-              </w:rPr>
-              <w:t>положение</w:t>
+              <w:t>Расположение</w:t>
             </w:r>
             <w:r>
               <w:rPr>
@@ -954,13 +924,7 @@
               <w:rPr>
                 <w:noProof/>
               </w:rPr>
-              <w:instrText>PAGEREF _Toc14888</w:instrText>
-            </w:r>
-            <w:r>
-              <w:rPr>
-                <w:noProof/>
-              </w:rPr>
-              <w:instrText xml:space="preserve"> \h</w:instrText>
+              <w:instrText>PAGEREF _Toc14888 \h</w:instrText>
             </w:r>
             <w:r>
               <w:rPr>
@@ -1136,16 +1100,7 @@
                 <w:noProof/>
                 <w:sz w:val="24"/>
               </w:rPr>
-              <w:t>Трасс</w:t>
-            </w:r>
-            <w:r>
-              <w:rPr>
-                <w:rFonts w:ascii="Arial" w:eastAsia="Arial" w:hAnsi="Arial" w:cs="Arial"/>
-                <w:b/>
-                <w:noProof/>
-                <w:sz w:val="24"/>
-              </w:rPr>
-              <w:t>ировка</w:t>
+              <w:t>Трассировка</w:t>
             </w:r>
             <w:r>
               <w:rPr>
@@ -1371,23 +1326,7 @@
           <w:color w:val="212529"/>
           <w:sz w:val="24"/>
         </w:rPr>
-        <w:t xml:space="preserve">По выданному преподавателем варианту определить </w:t>
-      </w:r>
-      <w:r>
-        <w:rPr>
-          <w:rFonts w:ascii="Times New Roman" w:eastAsia="Times New Roman" w:hAnsi="Times New Roman" w:cs="Times New Roman"/>
-          <w:color w:val="212529"/>
-          <w:sz w:val="24"/>
-        </w:rPr>
-        <w:t>функцию, вычисляемую программой, область представления и область допустимых значений исходных данных и результата, выполнить трассировку программы, предложить вариант с меньшим числом команд. При выполнении работы представлять результат и все операнды ариф</w:t>
-      </w:r>
-      <w:r>
-        <w:rPr>
-          <w:rFonts w:ascii="Times New Roman" w:eastAsia="Times New Roman" w:hAnsi="Times New Roman" w:cs="Times New Roman"/>
-          <w:color w:val="212529"/>
-          <w:sz w:val="24"/>
-        </w:rPr>
-        <w:t>метических операций знаковыми числами, а логических операций набором из шестнадцати логических значений.</w:t>
+        <w:t>По выданному преподавателем варианту определить функцию, вычисляемую программой, область представления и область допустимых значений исходных данных и результата, выполнить трассировку программы, предложить вариант с меньшим числом команд. При выполнении работы представлять результат и все операнды арифметических операций знаковыми числами, а логических операций набором из шестнадцати логических значений.</w:t>
       </w:r>
     </w:p>
     <w:p>
@@ -1418,7 +1357,7 @@
                     <a:blip r:embed="rId7" cstate="print">
                       <a:extLst>
                         <a:ext uri="{28A0092B-C50C-407E-A947-70E740481C1C}">
-                          <a14:useLocalDpi xmlns:a14="http://schemas.microsoft.com/office/drawing/2010/main" xmlns:wps="http://schemas.microsoft.com/office/word/2010/wordprocessingShape" xmlns:wpi="http://schemas.microsoft.com/office/word/2010/wordprocessingInk" xmlns:wpg="http://schemas.microsoft.com/office/word/2010/wordprocessingGroup" xmlns:w16se="http://schemas.microsoft.com/office/word/2015/wordml/symex" xmlns:w16sdtdh="http://schemas.microsoft.com/office/word/2020/wordml/sdtdatahash" xmlns:w16="http://schemas.microsoft.com/office/word/2018/wordml" xmlns:w16cid="http://schemas.microsoft.com/office/word/2016/wordml/cid" xmlns:w16cex="http://schemas.microsoft.com/office/word/2018/wordml/cex" xmlns:w15="http://schemas.microsoft.com/office/word/2012/wordml" xmlns:w14="http://schemas.microsoft.com/office/word/2010/wordml" xmlns:w="http://schemas.openxmlformats.org/wordprocessingml/2006/main" xmlns:w10="urn:schemas-microsoft-com:office:word" xmlns:wp14="http://schemas.microsoft.com/office/word/2010/wordprocessingDrawing" xmlns:v="urn:schemas-microsoft-com:vml" xmlns:oel="http://schemas.microsoft.com/office/2019/extlst" xmlns:o="urn:schemas-microsoft-com:office:office" xmlns:am3d="http://schemas.microsoft.com/office/drawing/2017/model3d" xmlns:aink="http://schemas.microsoft.com/office/drawing/2016/ink" xmlns:mc="http://schemas.openxmlformats.org/markup-compatibility/2006" xmlns:cx8="http://schemas.microsoft.com/office/drawing/2016/5/14/chartex" xmlns:cx7="http://schemas.microsoft.com/office/drawing/2016/5/13/chartex" xmlns:cx6="http://schemas.microsoft.com/office/drawing/2016/5/12/chartex" xmlns:cx5="http://schemas.microsoft.com/office/drawing/2016/5/11/chartex" xmlns:cx4="http://schemas.microsoft.com/office/drawing/2016/5/10/chartex" xmlns:cx3="http://schemas.microsoft.com/office/drawing/2016/5/9/chartex" xmlns:cx2="http://schemas.microsoft.com/office/drawing/2015/10/21/chartex" xmlns:cx1="http://schemas.microsoft.com/office/drawing/2015/9/8/chartex" xmlns:cx="http://schemas.microsoft.com/office/drawing/2014/chartex" xmlns:wpc="http://schemas.microsoft.com/office/word/2010/wordprocessingCanvas" xmlns="" val="0"/>
+                          <a14:useLocalDpi xmlns:a14="http://schemas.microsoft.com/office/drawing/2010/main" val="0"/>
                         </a:ext>
                       </a:extLst>
                     </a:blip>
@@ -1472,7 +1411,7 @@
         <w:tblCellMar>
           <w:right w:w="115" w:type="dxa"/>
         </w:tblCellMar>
-        <w:tblLook w:val="04A0"/>
+        <w:tblLook w:val="04A0" w:firstRow="1" w:lastRow="0" w:firstColumn="1" w:lastColumn="0" w:noHBand="0" w:noVBand="1"/>
       </w:tblPr>
       <w:tblGrid>
         <w:gridCol w:w="150"/>
@@ -2917,7 +2856,15 @@
                 <w:rFonts w:ascii="Times New Roman" w:eastAsia="Times New Roman" w:hAnsi="Times New Roman" w:cs="Times New Roman"/>
                 <w:sz w:val="24"/>
               </w:rPr>
-              <w:t>АС = 0</w:t>
+              <w:t xml:space="preserve">АС = </w:t>
+            </w:r>
+            <w:r>
+              <w:rPr>
+                <w:rFonts w:ascii="Times New Roman" w:eastAsia="Times New Roman" w:hAnsi="Times New Roman" w:cs="Times New Roman"/>
+                <w:sz w:val="24"/>
+                <w:lang w:val="en-US"/>
+              </w:rPr>
+              <w:t>1</w:t>
             </w:r>
           </w:p>
         </w:tc>
@@ -3030,7 +2977,7 @@
                 <w:rFonts w:ascii="Times New Roman" w:eastAsia="Times New Roman" w:hAnsi="Times New Roman" w:cs="Times New Roman"/>
                 <w:sz w:val="24"/>
               </w:rPr>
-              <w:t>Запись в аккумулятор логического</w:t>
+              <w:t xml:space="preserve">Запись в аккумулятор логического И значения </w:t>
             </w:r>
             <w:proofErr w:type="gramStart"/>
             <w:r>
@@ -3038,7 +2985,7 @@
                 <w:rFonts w:ascii="Times New Roman" w:eastAsia="Times New Roman" w:hAnsi="Times New Roman" w:cs="Times New Roman"/>
                 <w:sz w:val="24"/>
               </w:rPr>
-              <w:t xml:space="preserve"> И</w:t>
+              <w:t>аккумулятора  и</w:t>
             </w:r>
             <w:proofErr w:type="gramEnd"/>
             <w:r>
@@ -3046,7 +2993,7 @@
                 <w:rFonts w:ascii="Times New Roman" w:eastAsia="Times New Roman" w:hAnsi="Times New Roman" w:cs="Times New Roman"/>
                 <w:sz w:val="24"/>
               </w:rPr>
-              <w:t xml:space="preserve"> значения аккумулятора  и значения ячейки 068</w:t>
+              <w:t xml:space="preserve"> значения ячейки 068</w:t>
             </w:r>
           </w:p>
           <w:p>
@@ -3059,7 +3006,22 @@
                 <w:rFonts w:ascii="Times New Roman" w:eastAsia="Times New Roman" w:hAnsi="Times New Roman" w:cs="Times New Roman"/>
                 <w:sz w:val="24"/>
               </w:rPr>
-              <w:t xml:space="preserve">АС = 0 </w:t>
+              <w:t xml:space="preserve">АС = </w:t>
+            </w:r>
+            <w:r>
+              <w:rPr>
+                <w:rFonts w:ascii="Times New Roman" w:eastAsia="Times New Roman" w:hAnsi="Times New Roman" w:cs="Times New Roman"/>
+                <w:sz w:val="24"/>
+                <w:lang w:val="en-US"/>
+              </w:rPr>
+              <w:t>1</w:t>
+            </w:r>
+            <w:r>
+              <w:rPr>
+                <w:rFonts w:ascii="Times New Roman" w:eastAsia="Times New Roman" w:hAnsi="Times New Roman" w:cs="Times New Roman"/>
+                <w:sz w:val="24"/>
+              </w:rPr>
+              <w:t xml:space="preserve"> </w:t>
             </w:r>
             <w:r>
               <w:rPr>
@@ -3184,7 +3146,22 @@
                 <w:rFonts w:ascii="Times New Roman" w:eastAsia="Times New Roman" w:hAnsi="Times New Roman" w:cs="Times New Roman"/>
                 <w:sz w:val="24"/>
               </w:rPr>
-              <w:t xml:space="preserve">АС = 0 </w:t>
+              <w:t>АС = 0</w:t>
+            </w:r>
+            <w:r>
+              <w:rPr>
+                <w:rFonts w:ascii="Times New Roman" w:eastAsia="Times New Roman" w:hAnsi="Times New Roman" w:cs="Times New Roman"/>
+                <w:sz w:val="24"/>
+                <w:lang w:val="en-US"/>
+              </w:rPr>
+              <w:t>68</w:t>
+            </w:r>
+            <w:r>
+              <w:rPr>
+                <w:rFonts w:ascii="Times New Roman" w:eastAsia="Times New Roman" w:hAnsi="Times New Roman" w:cs="Times New Roman"/>
+                <w:sz w:val="24"/>
+              </w:rPr>
+              <w:t xml:space="preserve"> </w:t>
             </w:r>
             <w:r>
               <w:rPr>
@@ -3318,9 +3295,31 @@
               <w:rPr>
                 <w:rFonts w:ascii="Times New Roman" w:eastAsia="Times New Roman" w:hAnsi="Times New Roman" w:cs="Times New Roman"/>
                 <w:sz w:val="24"/>
-                <w:lang w:val="en-US"/>
-              </w:rPr>
-              <w:t>06</w:t>
+              </w:rPr>
+              <w:t>0</w:t>
+            </w:r>
+            <w:r>
+              <w:rPr>
+                <w:rFonts w:ascii="Times New Roman" w:eastAsia="Times New Roman" w:hAnsi="Times New Roman" w:cs="Times New Roman"/>
+                <w:sz w:val="24"/>
+                <w:lang w:val="en-US"/>
+              </w:rPr>
+              <w:t>68</w:t>
+            </w:r>
+            <w:r>
+              <w:rPr>
+                <w:rFonts w:ascii="Times New Roman" w:eastAsia="Times New Roman" w:hAnsi="Times New Roman" w:cs="Times New Roman"/>
+                <w:sz w:val="24"/>
+              </w:rPr>
+              <w:t xml:space="preserve"> </w:t>
+            </w:r>
+            <w:r>
+              <w:rPr>
+                <w:rFonts w:ascii="Times New Roman" w:eastAsia="Times New Roman" w:hAnsi="Times New Roman" w:cs="Times New Roman"/>
+                <w:sz w:val="24"/>
+                <w:lang w:val="en-US"/>
+              </w:rPr>
+              <w:t>| 06</w:t>
             </w:r>
             <w:r>
               <w:rPr>
@@ -3583,9 +3582,6 @@
         <w:spacing w:after="734" w:line="269" w:lineRule="auto"/>
         <w:ind w:left="-5" w:hanging="10"/>
         <w:jc w:val="both"/>
-        <w:rPr>
-          <w:lang w:val="en-US"/>
-        </w:rPr>
       </w:pPr>
       <w:r>
         <w:rPr>
@@ -3605,45 +3601,27 @@
         <w:rPr>
           <w:rFonts w:ascii="Times New Roman" w:eastAsia="Times New Roman" w:hAnsi="Times New Roman" w:cs="Times New Roman"/>
           <w:sz w:val="24"/>
-          <w:lang w:val="en-US"/>
-        </w:rPr>
-        <w:t>(</w:t>
+        </w:rPr>
+        <w:t xml:space="preserve">068 | </w:t>
       </w:r>
       <w:r>
         <w:rPr>
           <w:rFonts w:ascii="Times New Roman" w:eastAsia="Times New Roman" w:hAnsi="Times New Roman" w:cs="Times New Roman"/>
           <w:sz w:val="24"/>
         </w:rPr>
-        <w:t xml:space="preserve">0 </w:t>
+        <w:t>(</w:t>
       </w:r>
       <w:r>
         <w:rPr>
           <w:rFonts w:ascii="Times New Roman" w:eastAsia="Times New Roman" w:hAnsi="Times New Roman" w:cs="Times New Roman"/>
           <w:sz w:val="24"/>
-          <w:lang w:val="en-US"/>
-        </w:rPr>
-        <w:t xml:space="preserve">&amp; 068) | </w:t>
+        </w:rPr>
+        <w:t>069 – 066</w:t>
       </w:r>
       <w:r>
         <w:rPr>
           <w:rFonts w:ascii="Times New Roman" w:eastAsia="Times New Roman" w:hAnsi="Times New Roman" w:cs="Times New Roman"/>
           <w:sz w:val="24"/>
-          <w:lang w:val="en-US"/>
-        </w:rPr>
-        <w:t>(</w:t>
-      </w:r>
-      <w:r>
-        <w:rPr>
-          <w:rFonts w:ascii="Times New Roman" w:eastAsia="Times New Roman" w:hAnsi="Times New Roman" w:cs="Times New Roman"/>
-          <w:sz w:val="24"/>
-        </w:rPr>
-        <w:t>069 – 066</w:t>
-      </w:r>
-      <w:r>
-        <w:rPr>
-          <w:rFonts w:ascii="Times New Roman" w:eastAsia="Times New Roman" w:hAnsi="Times New Roman" w:cs="Times New Roman"/>
-          <w:sz w:val="24"/>
-          <w:lang w:val="en-US"/>
         </w:rPr>
         <w:t>)</w:t>
       </w:r>
@@ -3756,7 +3734,6 @@
         <w:rPr>
           <w:rFonts w:ascii="Times New Roman" w:eastAsia="Times New Roman" w:hAnsi="Times New Roman" w:cs="Times New Roman"/>
           <w:sz w:val="24"/>
-          <w:lang w:val="en-US"/>
         </w:rPr>
         <w:t>069</w:t>
       </w:r>
@@ -3871,14 +3848,7 @@
           <w:rFonts w:ascii="Times New Roman" w:eastAsia="Times New Roman" w:hAnsi="Times New Roman" w:cs="Times New Roman"/>
           <w:sz w:val="24"/>
         </w:rPr>
-        <w:t xml:space="preserve"> – </w:t>
-      </w:r>
-      <w:r>
-        <w:rPr>
-          <w:rFonts w:ascii="Times New Roman" w:eastAsia="Times New Roman" w:hAnsi="Times New Roman" w:cs="Times New Roman"/>
-          <w:sz w:val="24"/>
-        </w:rPr>
-        <w:t>результат</w:t>
+        <w:t xml:space="preserve"> – результат</w:t>
       </w:r>
     </w:p>
     <w:p>
@@ -3910,7 +3880,6 @@
         <w:rPr>
           <w:rFonts w:ascii="Times New Roman" w:eastAsia="Times New Roman" w:hAnsi="Times New Roman" w:cs="Times New Roman"/>
           <w:sz w:val="24"/>
-          <w:lang w:val="en-US"/>
         </w:rPr>
       </w:pPr>
       <w:r>
@@ -3947,9 +3916,6 @@
         <w:spacing w:after="3" w:line="269" w:lineRule="auto"/>
         <w:ind w:left="-5" w:hanging="10"/>
         <w:jc w:val="both"/>
-        <w:rPr>
-          <w:lang w:val="en-US"/>
-        </w:rPr>
       </w:pPr>
     </w:p>
     <w:p>
@@ -3960,7 +3926,6 @@
         <w:rPr>
           <w:rFonts w:ascii="Times New Roman" w:eastAsia="Times New Roman" w:hAnsi="Times New Roman" w:cs="Times New Roman"/>
           <w:sz w:val="24"/>
-          <w:lang w:val="en-US"/>
         </w:rPr>
       </w:pPr>
       <w:r>
@@ -4028,14 +3993,30 @@
           <w:rFonts w:ascii="Times New Roman" w:eastAsia="Times New Roman" w:hAnsi="Times New Roman" w:cs="Times New Roman"/>
           <w:sz w:val="24"/>
         </w:rPr>
-        <w:t xml:space="preserve">&amp; 068) </w:t>
-      </w:r>
+        <w:t>&amp; 068</w:t>
+      </w:r>
+      <w:proofErr w:type="gramStart"/>
       <w:r>
         <w:rPr>
           <w:rFonts w:ascii="Times New Roman" w:eastAsia="Times New Roman" w:hAnsi="Times New Roman" w:cs="Times New Roman"/>
           <w:sz w:val="24"/>
         </w:rPr>
-        <w:t xml:space="preserve"> – набор из 16 логических однобитовых значений</w:t>
+        <w:t xml:space="preserve">) </w:t>
+      </w:r>
+      <w:r>
+        <w:rPr>
+          <w:rFonts w:ascii="Times New Roman" w:eastAsia="Times New Roman" w:hAnsi="Times New Roman" w:cs="Times New Roman"/>
+          <w:sz w:val="24"/>
+        </w:rPr>
+        <w:t xml:space="preserve"> –</w:t>
+      </w:r>
+      <w:proofErr w:type="gramEnd"/>
+      <w:r>
+        <w:rPr>
+          <w:rFonts w:ascii="Times New Roman" w:eastAsia="Times New Roman" w:hAnsi="Times New Roman" w:cs="Times New Roman"/>
+          <w:sz w:val="24"/>
+        </w:rPr>
+        <w:t xml:space="preserve"> набор из 16 логических однобитовых значений</w:t>
       </w:r>
     </w:p>
     <w:p>
@@ -4062,14 +4043,18 @@
     <w:p>
       <w:pPr>
         <w:spacing w:after="337"/>
+        <w:rPr>
+          <w:rFonts w:ascii="Cambria Math" w:eastAsia="Cambria Math" w:hAnsi="Cambria Math" w:cs="Cambria Math"/>
+          <w:sz w:val="24"/>
+        </w:rPr>
       </w:pPr>
       <w:r>
         <w:rPr>
           <w:noProof/>
         </w:rPr>
         <w:pict>
-          <v:group id="Group 13396" o:spid="_x0000_s1026" style="position:absolute;margin-left:82.5pt;margin-top:.6pt;width:2.65pt;height:38.9pt;z-index:-251658240" coordsize="335,4939">
-            <v:rect id="Rectangle 341" o:spid="_x0000_s1027" style="position:absolute;width:446;height:6569" filled="f" stroked="f">
+          <v:group id="Group 13396" o:spid="_x0000_s1026" alt="" style="position:absolute;margin-left:82.5pt;margin-top:.6pt;width:2.65pt;height:38.9pt;z-index:-251657216" coordsize="335,4939">
+            <v:rect id="Rectangle 341" o:spid="_x0000_s1027" alt="" style="position:absolute;width:446;height:6569;mso-wrap-style:square;v-text-anchor:top" filled="f" stroked="f">
               <v:textbox inset="0,0,0,0">
                 <w:txbxContent>
                   <w:p>
@@ -4136,7 +4121,73 @@
           <w:rFonts w:ascii="Cambria Math" w:eastAsia="Cambria Math" w:hAnsi="Cambria Math" w:cs="Cambria Math"/>
           <w:sz w:val="24"/>
         </w:rPr>
-        <w:t xml:space="preserve"> − 1</w:t>
+        <w:t xml:space="preserve"> </w:t>
+      </w:r>
+      <w:r>
+        <w:rPr>
+          <w:rFonts w:ascii="Cambria Math" w:eastAsia="Cambria Math" w:hAnsi="Cambria Math" w:cs="Cambria Math"/>
+          <w:sz w:val="24"/>
+        </w:rPr>
+        <w:t>–</w:t>
+      </w:r>
+      <w:r>
+        <w:rPr>
+          <w:rFonts w:ascii="Cambria Math" w:eastAsia="Cambria Math" w:hAnsi="Cambria Math" w:cs="Cambria Math"/>
+          <w:sz w:val="24"/>
+        </w:rPr>
+        <w:t xml:space="preserve"> 1</w:t>
+      </w:r>
+    </w:p>
+    <w:p>
+      <w:pPr>
+        <w:spacing w:after="337"/>
+        <w:rPr>
+          <w:rFonts w:ascii="Cambria Math" w:eastAsia="Cambria Math" w:hAnsi="Cambria Math" w:cs="Cambria Math"/>
+          <w:sz w:val="24"/>
+          <w:lang w:val="en-US"/>
+        </w:rPr>
+      </w:pPr>
+      <w:r>
+        <w:rPr>
+          <w:rFonts w:ascii="Cambria Math" w:eastAsia="Cambria Math" w:hAnsi="Cambria Math" w:cs="Cambria Math"/>
+          <w:sz w:val="24"/>
+        </w:rPr>
+        <w:lastRenderedPageBreak/>
+        <w:drawing>
+          <wp:inline distT="0" distB="0" distL="0" distR="0" wp14:anchorId="379B29C6" wp14:editId="53E01758">
+            <wp:extent cx="5731510" cy="7642225"/>
+            <wp:effectExtent l="0" t="0" r="0" b="0"/>
+            <wp:docPr id="1536083039" name="Рисунок 1"/>
+            <wp:cNvGraphicFramePr>
+              <a:graphicFrameLocks xmlns:a="http://schemas.openxmlformats.org/drawingml/2006/main" noChangeAspect="1"/>
+            </wp:cNvGraphicFramePr>
+            <a:graphic xmlns:a="http://schemas.openxmlformats.org/drawingml/2006/main">
+              <a:graphicData uri="http://schemas.openxmlformats.org/drawingml/2006/picture">
+                <pic:pic xmlns:pic="http://schemas.openxmlformats.org/drawingml/2006/picture">
+                  <pic:nvPicPr>
+                    <pic:cNvPr id="1536083039" name=""/>
+                    <pic:cNvPicPr/>
+                  </pic:nvPicPr>
+                  <pic:blipFill>
+                    <a:blip r:embed="rId8"/>
+                    <a:stretch>
+                      <a:fillRect/>
+                    </a:stretch>
+                  </pic:blipFill>
+                  <pic:spPr>
+                    <a:xfrm>
+                      <a:off x="0" y="0"/>
+                      <a:ext cx="5731510" cy="7642225"/>
+                    </a:xfrm>
+                    <a:prstGeom prst="rect">
+                      <a:avLst/>
+                    </a:prstGeom>
+                  </pic:spPr>
+                </pic:pic>
+              </a:graphicData>
+            </a:graphic>
+          </wp:inline>
+        </w:drawing>
       </w:r>
     </w:p>
     <w:p>
@@ -4156,7 +4207,7 @@
         <w:tblStyle w:val="TableGrid"/>
         <w:tblW w:w="10734" w:type="dxa"/>
         <w:tblInd w:w="-993" w:type="dxa"/>
-        <w:tblLook w:val="04A0"/>
+        <w:tblLook w:val="04A0" w:firstRow="1" w:lastRow="0" w:firstColumn="1" w:lastColumn="0" w:noHBand="0" w:noVBand="1"/>
       </w:tblPr>
       <w:tblGrid>
         <w:gridCol w:w="1471"/>
@@ -4198,7 +4249,15 @@
                 <w:rFonts w:ascii="Times New Roman" w:eastAsia="Times New Roman" w:hAnsi="Times New Roman" w:cs="Times New Roman"/>
                 <w:b/>
               </w:rPr>
-              <w:t>Выполненная Команда</w:t>
+              <w:t xml:space="preserve">Выполненная </w:t>
+            </w:r>
+            <w:r>
+              <w:rPr>
+                <w:rFonts w:ascii="Times New Roman" w:eastAsia="Times New Roman" w:hAnsi="Times New Roman" w:cs="Times New Roman"/>
+                <w:b/>
+              </w:rPr>
+              <w:lastRenderedPageBreak/>
+              <w:t>Команда</w:t>
             </w:r>
           </w:p>
         </w:tc>
@@ -4223,6 +4282,7 @@
                 <w:rFonts w:ascii="Times New Roman" w:eastAsia="Times New Roman" w:hAnsi="Times New Roman" w:cs="Times New Roman"/>
                 <w:b/>
               </w:rPr>
+              <w:lastRenderedPageBreak/>
               <w:t>Содержание аккумуляторов процессора после выполнение</w:t>
             </w:r>
           </w:p>
@@ -4249,7 +4309,15 @@
                 <w:rFonts w:ascii="Times New Roman" w:eastAsia="Times New Roman" w:hAnsi="Times New Roman" w:cs="Times New Roman"/>
                 <w:b/>
               </w:rPr>
-              <w:t>Ячейка, содержимое которой изменилось</w:t>
+              <w:t xml:space="preserve">Ячейка, </w:t>
+            </w:r>
+            <w:r>
+              <w:rPr>
+                <w:rFonts w:ascii="Times New Roman" w:eastAsia="Times New Roman" w:hAnsi="Times New Roman" w:cs="Times New Roman"/>
+                <w:b/>
+              </w:rPr>
+              <w:lastRenderedPageBreak/>
+              <w:t>содержимое которой изменилось</w:t>
             </w:r>
           </w:p>
           <w:p>
@@ -5025,7 +5093,6 @@
                 <w:sz w:val="24"/>
                 <w:lang w:val="en-US"/>
               </w:rPr>
-              <w:lastRenderedPageBreak/>
               <w:t>06B</w:t>
             </w:r>
           </w:p>
@@ -7193,14 +7260,7 @@
                 <w:rFonts w:ascii="Times New Roman" w:eastAsia="Times New Roman" w:hAnsi="Times New Roman" w:cs="Times New Roman"/>
                 <w:sz w:val="24"/>
               </w:rPr>
-              <w:t>0</w:t>
-            </w:r>
-            <w:r>
-              <w:rPr>
-                <w:rFonts w:ascii="Times New Roman" w:eastAsia="Times New Roman" w:hAnsi="Times New Roman" w:cs="Times New Roman"/>
-                <w:sz w:val="24"/>
-              </w:rPr>
-              <w:t>73</w:t>
+              <w:t>073</w:t>
             </w:r>
           </w:p>
         </w:tc>
@@ -7474,15 +7534,7 @@
                 <w:sz w:val="24"/>
                 <w:lang w:val="en-US"/>
               </w:rPr>
-              <w:t>07</w:t>
-            </w:r>
-            <w:r>
-              <w:rPr>
-                <w:rFonts w:ascii="Times New Roman" w:eastAsia="Times New Roman" w:hAnsi="Times New Roman" w:cs="Times New Roman"/>
-                <w:sz w:val="24"/>
-                <w:lang w:val="en-US"/>
-              </w:rPr>
-              <w:t>2</w:t>
+              <w:t>072</w:t>
             </w:r>
           </w:p>
         </w:tc>
@@ -7532,15 +7584,7 @@
                 <w:sz w:val="24"/>
                 <w:lang w:val="en-US"/>
               </w:rPr>
-              <w:t>07</w:t>
-            </w:r>
-            <w:r>
-              <w:rPr>
-                <w:rFonts w:ascii="Times New Roman" w:eastAsia="Times New Roman" w:hAnsi="Times New Roman" w:cs="Times New Roman"/>
-                <w:sz w:val="24"/>
-                <w:lang w:val="en-US"/>
-              </w:rPr>
-              <w:t>3</w:t>
+              <w:t>073</w:t>
             </w:r>
           </w:p>
         </w:tc>
@@ -7669,15 +7713,7 @@
                 <w:sz w:val="24"/>
                 <w:lang w:val="en-US"/>
               </w:rPr>
-              <w:t>07</w:t>
-            </w:r>
-            <w:r>
-              <w:rPr>
-                <w:rFonts w:ascii="Times New Roman" w:eastAsia="Times New Roman" w:hAnsi="Times New Roman" w:cs="Times New Roman"/>
-                <w:sz w:val="24"/>
-                <w:lang w:val="en-US"/>
-              </w:rPr>
-              <w:t>2</w:t>
+              <w:t>072</w:t>
             </w:r>
           </w:p>
         </w:tc>
@@ -7793,7 +7829,7 @@
           <w:left w:w="105" w:type="dxa"/>
           <w:right w:w="113" w:type="dxa"/>
         </w:tblCellMar>
-        <w:tblLook w:val="04A0"/>
+        <w:tblLook w:val="04A0" w:firstRow="1" w:lastRow="0" w:firstColumn="1" w:lastColumn="0" w:noHBand="0" w:noVBand="1"/>
       </w:tblPr>
       <w:tblGrid>
         <w:gridCol w:w="863"/>
@@ -8477,6 +8513,163 @@
       </w:tr>
       <w:tr>
         <w:trPr>
+          <w:trHeight w:val="537"/>
+        </w:trPr>
+        <w:tc>
+          <w:tcPr>
+            <w:tcW w:w="863" w:type="dxa"/>
+            <w:tcBorders>
+              <w:top w:val="nil"/>
+              <w:left w:val="single" w:sz="8" w:space="0" w:color="FFFFFF"/>
+              <w:bottom w:val="nil"/>
+              <w:right w:val="single" w:sz="8" w:space="0" w:color="FFFFFF"/>
+            </w:tcBorders>
+            <w:vAlign w:val="center"/>
+          </w:tcPr>
+          <w:p>
+            <w:pPr>
+              <w:spacing w:after="0"/>
+              <w:jc w:val="center"/>
+            </w:pPr>
+            <w:r>
+              <w:rPr>
+                <w:rFonts w:ascii="Times New Roman" w:eastAsia="Times New Roman" w:hAnsi="Times New Roman" w:cs="Times New Roman"/>
+                <w:sz w:val="24"/>
+              </w:rPr>
+              <w:lastRenderedPageBreak/>
+              <w:t>0</w:t>
+            </w:r>
+            <w:r>
+              <w:rPr>
+                <w:rFonts w:ascii="Times New Roman" w:eastAsia="Times New Roman" w:hAnsi="Times New Roman" w:cs="Times New Roman"/>
+                <w:sz w:val="24"/>
+                <w:lang w:val="en-US"/>
+              </w:rPr>
+              <w:t>6</w:t>
+            </w:r>
+            <w:r>
+              <w:rPr>
+                <w:rFonts w:ascii="Times New Roman" w:eastAsia="Times New Roman" w:hAnsi="Times New Roman" w:cs="Times New Roman"/>
+                <w:sz w:val="24"/>
+                <w:lang w:val="en-US"/>
+              </w:rPr>
+              <w:t>C</w:t>
+            </w:r>
+          </w:p>
+        </w:tc>
+        <w:tc>
+          <w:tcPr>
+            <w:tcW w:w="1540" w:type="dxa"/>
+            <w:tcBorders>
+              <w:top w:val="nil"/>
+              <w:left w:val="single" w:sz="8" w:space="0" w:color="FFFFFF"/>
+              <w:bottom w:val="nil"/>
+              <w:right w:val="single" w:sz="8" w:space="0" w:color="FFFFFF"/>
+            </w:tcBorders>
+            <w:vAlign w:val="center"/>
+          </w:tcPr>
+          <w:p>
+            <w:pPr>
+              <w:spacing w:after="0"/>
+              <w:ind w:left="13"/>
+              <w:jc w:val="center"/>
+              <w:rPr>
+                <w:lang w:val="en-US"/>
+              </w:rPr>
+            </w:pPr>
+            <w:r>
+              <w:rPr>
+                <w:rFonts w:ascii="Times New Roman" w:eastAsia="Times New Roman" w:hAnsi="Times New Roman" w:cs="Times New Roman"/>
+                <w:sz w:val="24"/>
+                <w:lang w:val="en-US"/>
+              </w:rPr>
+              <w:t>6068</w:t>
+            </w:r>
+          </w:p>
+        </w:tc>
+        <w:tc>
+          <w:tcPr>
+            <w:tcW w:w="1640" w:type="dxa"/>
+            <w:tcBorders>
+              <w:top w:val="nil"/>
+              <w:left w:val="single" w:sz="8" w:space="0" w:color="FFFFFF"/>
+              <w:bottom w:val="nil"/>
+              <w:right w:val="single" w:sz="8" w:space="0" w:color="FFFFFF"/>
+            </w:tcBorders>
+            <w:vAlign w:val="center"/>
+          </w:tcPr>
+          <w:p>
+            <w:pPr>
+              <w:spacing w:after="0"/>
+              <w:ind w:left="13"/>
+              <w:jc w:val="center"/>
+              <w:rPr>
+                <w:lang w:val="en-US"/>
+              </w:rPr>
+            </w:pPr>
+            <w:r>
+              <w:rPr>
+                <w:rFonts w:ascii="Times New Roman" w:eastAsia="Times New Roman" w:hAnsi="Times New Roman" w:cs="Times New Roman"/>
+                <w:sz w:val="24"/>
+                <w:lang w:val="en-US"/>
+              </w:rPr>
+              <w:t>SUB 068</w:t>
+            </w:r>
+          </w:p>
+        </w:tc>
+        <w:tc>
+          <w:tcPr>
+            <w:tcW w:w="5380" w:type="dxa"/>
+            <w:tcBorders>
+              <w:top w:val="nil"/>
+              <w:left w:val="single" w:sz="8" w:space="0" w:color="FFFFFF"/>
+              <w:bottom w:val="nil"/>
+              <w:right w:val="single" w:sz="8" w:space="0" w:color="FFFFFF"/>
+            </w:tcBorders>
+            <w:vAlign w:val="center"/>
+          </w:tcPr>
+          <w:p>
+            <w:pPr>
+              <w:spacing w:after="252"/>
+              <w:ind w:left="414"/>
+            </w:pPr>
+            <w:r>
+              <w:rPr>
+                <w:rFonts w:ascii="Times New Roman" w:eastAsia="Times New Roman" w:hAnsi="Times New Roman" w:cs="Times New Roman"/>
+                <w:sz w:val="24"/>
+              </w:rPr>
+              <w:t>Вычитание ячейки 066 из аккумулятора и запись в аккумулятор</w:t>
+            </w:r>
+          </w:p>
+          <w:p>
+            <w:pPr>
+              <w:spacing w:after="0"/>
+              <w:ind w:left="13"/>
+              <w:jc w:val="center"/>
+              <w:rPr>
+                <w:lang w:val="en-US"/>
+              </w:rPr>
+            </w:pPr>
+            <w:r>
+              <w:rPr>
+                <w:rFonts w:ascii="Times New Roman" w:eastAsia="Times New Roman" w:hAnsi="Times New Roman" w:cs="Times New Roman"/>
+                <w:sz w:val="24"/>
+              </w:rPr>
+              <w:t>АС = 069 - 06</w:t>
+            </w:r>
+            <w:r>
+              <w:rPr>
+                <w:rFonts w:ascii="Times New Roman" w:eastAsia="Times New Roman" w:hAnsi="Times New Roman" w:cs="Times New Roman"/>
+                <w:sz w:val="24"/>
+                <w:lang w:val="en-US"/>
+              </w:rPr>
+              <w:t>8</w:t>
+            </w:r>
+          </w:p>
+        </w:tc>
+      </w:tr>
+      <w:tr>
+        <w:trPr>
           <w:trHeight w:val="777"/>
         </w:trPr>
         <w:tc>
@@ -8507,7 +8700,15 @@
                 <w:sz w:val="24"/>
                 <w:lang w:val="en-US"/>
               </w:rPr>
-              <w:t>6C</w:t>
+              <w:t>6</w:t>
+            </w:r>
+            <w:r>
+              <w:rPr>
+                <w:rFonts w:ascii="Times New Roman" w:eastAsia="Times New Roman" w:hAnsi="Times New Roman" w:cs="Times New Roman"/>
+                <w:sz w:val="24"/>
+                <w:lang w:val="en-US"/>
+              </w:rPr>
+              <w:t>D</w:t>
             </w:r>
           </w:p>
         </w:tc>
@@ -8531,13 +8732,7 @@
               <w:rPr>
                 <w:lang w:val="en-US"/>
               </w:rPr>
-              <w:t>E06</w:t>
-            </w:r>
-            <w:r>
-              <w:rPr>
-                <w:lang w:val="en-US"/>
-              </w:rPr>
-              <w:t>E</w:t>
+              <w:t>E06E</w:t>
             </w:r>
           </w:p>
         </w:tc>
@@ -8648,7 +8843,7 @@
                 <w:sz w:val="24"/>
                 <w:lang w:val="en-US"/>
               </w:rPr>
-              <w:t>D</w:t>
+              <w:t>E</w:t>
             </w:r>
           </w:p>
         </w:tc>
@@ -8771,7 +8966,15 @@
                 <w:sz w:val="24"/>
                 <w:lang w:val="en-US"/>
               </w:rPr>
-              <w:t>06E</w:t>
+              <w:t>06</w:t>
+            </w:r>
+            <w:r>
+              <w:rPr>
+                <w:rFonts w:ascii="Times New Roman" w:eastAsia="Times New Roman" w:hAnsi="Times New Roman" w:cs="Times New Roman"/>
+                <w:sz w:val="24"/>
+                <w:lang w:val="en-US"/>
+              </w:rPr>
+              <w:t>F</w:t>
             </w:r>
           </w:p>
         </w:tc>
@@ -8870,7 +9073,6 @@
       </w:pPr>
       <w:bookmarkStart w:id="9" w:name="_Toc14890"/>
       <w:r>
-        <w:lastRenderedPageBreak/>
         <w:t>Трассировка</w:t>
       </w:r>
       <w:r>
@@ -8916,7 +9118,7 @@
         <w:tblStyle w:val="TableGrid"/>
         <w:tblW w:w="10081" w:type="dxa"/>
         <w:tblInd w:w="-302" w:type="dxa"/>
-        <w:tblLook w:val="04A0"/>
+        <w:tblLook w:val="04A0" w:firstRow="1" w:lastRow="0" w:firstColumn="1" w:lastColumn="0" w:noHBand="0" w:noVBand="1"/>
       </w:tblPr>
       <w:tblGrid>
         <w:gridCol w:w="916"/>
@@ -10703,25 +10905,8 @@
           <w:b/>
           <w:sz w:val="24"/>
         </w:rPr>
-        <w:t xml:space="preserve">С.В. </w:t>
-      </w:r>
-      <w:proofErr w:type="spellStart"/>
-      <w:r>
-        <w:rPr>
-          <w:rFonts w:ascii="Times New Roman" w:eastAsia="Times New Roman" w:hAnsi="Times New Roman" w:cs="Times New Roman"/>
-          <w:b/>
-          <w:sz w:val="24"/>
-        </w:rPr>
-        <w:t>Клименков</w:t>
-      </w:r>
-      <w:proofErr w:type="spellEnd"/>
-      <w:r>
-        <w:rPr>
-          <w:rFonts w:ascii="Times New Roman" w:eastAsia="Times New Roman" w:hAnsi="Times New Roman" w:cs="Times New Roman"/>
-          <w:b/>
-          <w:sz w:val="24"/>
-        </w:rPr>
-        <w:t xml:space="preserve"> </w:t>
+        <w:lastRenderedPageBreak/>
+        <w:t xml:space="preserve">С.В. Клименков </w:t>
       </w:r>
       <w:proofErr w:type="spellStart"/>
       <w:r>
@@ -10788,7 +10973,7 @@
           <w:rFonts w:ascii="Times New Roman" w:eastAsia="Times New Roman" w:hAnsi="Times New Roman" w:cs="Times New Roman"/>
           <w:sz w:val="24"/>
         </w:rPr>
-        <w:t xml:space="preserve"> работам по курсу "Основы профессиональной деятельности" [Книга]. - СПб</w:t>
+        <w:t xml:space="preserve"> работам по курсу "Основы профессиональной деятельности" [Книга]. - </w:t>
       </w:r>
       <w:proofErr w:type="gramStart"/>
       <w:r>
@@ -10796,7 +10981,7 @@
           <w:rFonts w:ascii="Times New Roman" w:eastAsia="Times New Roman" w:hAnsi="Times New Roman" w:cs="Times New Roman"/>
           <w:sz w:val="24"/>
         </w:rPr>
-        <w:t xml:space="preserve"> :</w:t>
+        <w:t>СПб :</w:t>
       </w:r>
       <w:proofErr w:type="gramEnd"/>
       <w:r>
@@ -10839,36 +11024,29 @@
           <w:rFonts w:ascii="Times New Roman" w:eastAsia="Times New Roman" w:hAnsi="Times New Roman" w:cs="Times New Roman"/>
           <w:sz w:val="24"/>
         </w:rPr>
-        <w:t xml:space="preserve"> базовой</w:t>
-      </w:r>
+        <w:t xml:space="preserve"> базовой ЭВМ [Книга]. - </w:t>
+      </w:r>
+      <w:proofErr w:type="gramStart"/>
       <w:r>
         <w:rPr>
           <w:rFonts w:ascii="Times New Roman" w:eastAsia="Times New Roman" w:hAnsi="Times New Roman" w:cs="Times New Roman"/>
           <w:sz w:val="24"/>
         </w:rPr>
-        <w:t xml:space="preserve"> ЭВМ [Книга]. - СПб</w:t>
-      </w:r>
-      <w:proofErr w:type="gramStart"/>
+        <w:t>СПб :</w:t>
+      </w:r>
+      <w:proofErr w:type="gramEnd"/>
       <w:r>
         <w:rPr>
           <w:rFonts w:ascii="Times New Roman" w:eastAsia="Times New Roman" w:hAnsi="Times New Roman" w:cs="Times New Roman"/>
           <w:sz w:val="24"/>
         </w:rPr>
-        <w:t xml:space="preserve"> :</w:t>
-      </w:r>
-      <w:proofErr w:type="gramEnd"/>
-      <w:r>
-        <w:rPr>
-          <w:rFonts w:ascii="Times New Roman" w:eastAsia="Times New Roman" w:hAnsi="Times New Roman" w:cs="Times New Roman"/>
-          <w:sz w:val="24"/>
-        </w:rPr>
         <w:t xml:space="preserve"> СПбГУ ИТМО, 2010.</w:t>
       </w:r>
     </w:p>
     <w:sectPr>
-      <w:footerReference w:type="even" r:id="rId8"/>
-      <w:footerReference w:type="default" r:id="rId9"/>
-      <w:footerReference w:type="first" r:id="rId10"/>
+      <w:footerReference w:type="even" r:id="rId9"/>
+      <w:footerReference w:type="default" r:id="rId10"/>
+      <w:footerReference w:type="first" r:id="rId11"/>
       <w:pgSz w:w="11920" w:h="16840"/>
       <w:pgMar w:top="1507" w:right="1454" w:bottom="1627" w:left="1440" w:header="720" w:footer="699" w:gutter="0"/>
       <w:cols w:space="720"/>
@@ -10878,7 +11056,7 @@
 </file>
 
 <file path=word/endnotes.xml><?xml version="1.0" encoding="utf-8"?>
-<w:endnotes xmlns:ve="http://schemas.openxmlformats.org/markup-compatibility/2006" xmlns:o="urn:schemas-microsoft-com:office:office" xmlns:r="http://schemas.openxmlformats.org/officeDocument/2006/relationships" xmlns:m="http://schemas.openxmlformats.org/officeDocument/2006/math" xmlns:v="urn:schemas-microsoft-com:vml" xmlns:wp="http://schemas.openxmlformats.org/drawingml/2006/wordprocessingDrawing" xmlns:w10="urn:schemas-microsoft-com:office:word" xmlns:w="http://schemas.openxmlformats.org/wordprocessingml/2006/main" xmlns:wne="http://schemas.microsoft.com/office/word/2006/wordml">
+<w:endnotes xmlns:wpc="http://schemas.microsoft.com/office/word/2010/wordprocessingCanvas" xmlns:cx="http://schemas.microsoft.com/office/drawing/2014/chartex" xmlns:cx1="http://schemas.microsoft.com/office/drawing/2015/9/8/chartex" xmlns:cx2="http://schemas.microsoft.com/office/drawing/2015/10/21/chartex" xmlns:cx3="http://schemas.microsoft.com/office/drawing/2016/5/9/chartex" xmlns:cx4="http://schemas.microsoft.com/office/drawing/2016/5/10/chartex" xmlns:cx5="http://schemas.microsoft.com/office/drawing/2016/5/11/chartex" xmlns:cx6="http://schemas.microsoft.com/office/drawing/2016/5/12/chartex" xmlns:cx7="http://schemas.microsoft.com/office/drawing/2016/5/13/chartex" xmlns:cx8="http://schemas.microsoft.com/office/drawing/2016/5/14/chartex" xmlns:mc="http://schemas.openxmlformats.org/markup-compatibility/2006" xmlns:aink="http://schemas.microsoft.com/office/drawing/2016/ink" xmlns:am3d="http://schemas.microsoft.com/office/drawing/2017/model3d" xmlns:o="urn:schemas-microsoft-com:office:office" xmlns:oel="http://schemas.microsoft.com/office/2019/extlst" xmlns:r="http://schemas.openxmlformats.org/officeDocument/2006/relationships" xmlns:m="http://schemas.openxmlformats.org/officeDocument/2006/math" xmlns:v="urn:schemas-microsoft-com:vml" xmlns:wp14="http://schemas.microsoft.com/office/word/2010/wordprocessingDrawing" xmlns:wp="http://schemas.openxmlformats.org/drawingml/2006/wordprocessingDrawing" xmlns:w10="urn:schemas-microsoft-com:office:word" xmlns:w="http://schemas.openxmlformats.org/wordprocessingml/2006/main" xmlns:w14="http://schemas.microsoft.com/office/word/2010/wordml" xmlns:w15="http://schemas.microsoft.com/office/word/2012/wordml" xmlns:w16cex="http://schemas.microsoft.com/office/word/2018/wordml/cex" xmlns:w16cid="http://schemas.microsoft.com/office/word/2016/wordml/cid" xmlns:w16="http://schemas.microsoft.com/office/word/2018/wordml" xmlns:w16sdtdh="http://schemas.microsoft.com/office/word/2020/wordml/sdtdatahash" xmlns:w16se="http://schemas.microsoft.com/office/word/2015/wordml/symex" xmlns:wpg="http://schemas.microsoft.com/office/word/2010/wordprocessingGroup" xmlns:wpi="http://schemas.microsoft.com/office/word/2010/wordprocessingInk" xmlns:wne="http://schemas.microsoft.com/office/word/2006/wordml" xmlns:wps="http://schemas.microsoft.com/office/word/2010/wordprocessingShape" mc:Ignorable="w14 w15 w16se w16cid w16 w16cex w16sdtdh wp14">
   <w:endnote w:type="separator" w:id="-1">
     <w:p>
       <w:pPr>
@@ -10903,7 +11081,7 @@
 </file>
 
 <file path=word/footer1.xml><?xml version="1.0" encoding="utf-8"?>
-<w:ftr xmlns:ve="http://schemas.openxmlformats.org/markup-compatibility/2006" xmlns:o="urn:schemas-microsoft-com:office:office" xmlns:r="http://schemas.openxmlformats.org/officeDocument/2006/relationships" xmlns:m="http://schemas.openxmlformats.org/officeDocument/2006/math" xmlns:v="urn:schemas-microsoft-com:vml" xmlns:wp="http://schemas.openxmlformats.org/drawingml/2006/wordprocessingDrawing" xmlns:w10="urn:schemas-microsoft-com:office:word" xmlns:w="http://schemas.openxmlformats.org/wordprocessingml/2006/main" xmlns:wne="http://schemas.microsoft.com/office/word/2006/wordml">
+<w:ftr xmlns:wpc="http://schemas.microsoft.com/office/word/2010/wordprocessingCanvas" xmlns:cx="http://schemas.microsoft.com/office/drawing/2014/chartex" xmlns:cx1="http://schemas.microsoft.com/office/drawing/2015/9/8/chartex" xmlns:cx2="http://schemas.microsoft.com/office/drawing/2015/10/21/chartex" xmlns:cx3="http://schemas.microsoft.com/office/drawing/2016/5/9/chartex" xmlns:cx4="http://schemas.microsoft.com/office/drawing/2016/5/10/chartex" xmlns:cx5="http://schemas.microsoft.com/office/drawing/2016/5/11/chartex" xmlns:cx6="http://schemas.microsoft.com/office/drawing/2016/5/12/chartex" xmlns:cx7="http://schemas.microsoft.com/office/drawing/2016/5/13/chartex" xmlns:cx8="http://schemas.microsoft.com/office/drawing/2016/5/14/chartex" xmlns:mc="http://schemas.openxmlformats.org/markup-compatibility/2006" xmlns:aink="http://schemas.microsoft.com/office/drawing/2016/ink" xmlns:am3d="http://schemas.microsoft.com/office/drawing/2017/model3d" xmlns:o="urn:schemas-microsoft-com:office:office" xmlns:oel="http://schemas.microsoft.com/office/2019/extlst" xmlns:r="http://schemas.openxmlformats.org/officeDocument/2006/relationships" xmlns:m="http://schemas.openxmlformats.org/officeDocument/2006/math" xmlns:v="urn:schemas-microsoft-com:vml" xmlns:wp14="http://schemas.microsoft.com/office/word/2010/wordprocessingDrawing" xmlns:wp="http://schemas.openxmlformats.org/drawingml/2006/wordprocessingDrawing" xmlns:w10="urn:schemas-microsoft-com:office:word" xmlns:w="http://schemas.openxmlformats.org/wordprocessingml/2006/main" xmlns:w14="http://schemas.microsoft.com/office/word/2010/wordml" xmlns:w15="http://schemas.microsoft.com/office/word/2012/wordml" xmlns:w16cex="http://schemas.microsoft.com/office/word/2018/wordml/cex" xmlns:w16cid="http://schemas.microsoft.com/office/word/2016/wordml/cid" xmlns:w16="http://schemas.microsoft.com/office/word/2018/wordml" xmlns:w16sdtdh="http://schemas.microsoft.com/office/word/2020/wordml/sdtdatahash" xmlns:w16se="http://schemas.microsoft.com/office/word/2015/wordml/symex" xmlns:wpg="http://schemas.microsoft.com/office/word/2010/wordprocessingGroup" xmlns:wpi="http://schemas.microsoft.com/office/word/2010/wordprocessingInk" xmlns:wne="http://schemas.microsoft.com/office/word/2006/wordml" xmlns:wps="http://schemas.microsoft.com/office/word/2010/wordprocessingShape" mc:Ignorable="w14 w15 w16se w16cid w16 w16cex w16sdtdh wp14">
   <w:p>
     <w:pPr>
       <w:spacing w:after="0"/>
@@ -10935,7 +11113,7 @@
 </file>
 
 <file path=word/footer2.xml><?xml version="1.0" encoding="utf-8"?>
-<w:ftr xmlns:ve="http://schemas.openxmlformats.org/markup-compatibility/2006" xmlns:o="urn:schemas-microsoft-com:office:office" xmlns:r="http://schemas.openxmlformats.org/officeDocument/2006/relationships" xmlns:m="http://schemas.openxmlformats.org/officeDocument/2006/math" xmlns:v="urn:schemas-microsoft-com:vml" xmlns:wp="http://schemas.openxmlformats.org/drawingml/2006/wordprocessingDrawing" xmlns:w10="urn:schemas-microsoft-com:office:word" xmlns:w="http://schemas.openxmlformats.org/wordprocessingml/2006/main" xmlns:wne="http://schemas.microsoft.com/office/word/2006/wordml">
+<w:ftr xmlns:wpc="http://schemas.microsoft.com/office/word/2010/wordprocessingCanvas" xmlns:cx="http://schemas.microsoft.com/office/drawing/2014/chartex" xmlns:cx1="http://schemas.microsoft.com/office/drawing/2015/9/8/chartex" xmlns:cx2="http://schemas.microsoft.com/office/drawing/2015/10/21/chartex" xmlns:cx3="http://schemas.microsoft.com/office/drawing/2016/5/9/chartex" xmlns:cx4="http://schemas.microsoft.com/office/drawing/2016/5/10/chartex" xmlns:cx5="http://schemas.microsoft.com/office/drawing/2016/5/11/chartex" xmlns:cx6="http://schemas.microsoft.com/office/drawing/2016/5/12/chartex" xmlns:cx7="http://schemas.microsoft.com/office/drawing/2016/5/13/chartex" xmlns:cx8="http://schemas.microsoft.com/office/drawing/2016/5/14/chartex" xmlns:mc="http://schemas.openxmlformats.org/markup-compatibility/2006" xmlns:aink="http://schemas.microsoft.com/office/drawing/2016/ink" xmlns:am3d="http://schemas.microsoft.com/office/drawing/2017/model3d" xmlns:o="urn:schemas-microsoft-com:office:office" xmlns:oel="http://schemas.microsoft.com/office/2019/extlst" xmlns:r="http://schemas.openxmlformats.org/officeDocument/2006/relationships" xmlns:m="http://schemas.openxmlformats.org/officeDocument/2006/math" xmlns:v="urn:schemas-microsoft-com:vml" xmlns:wp14="http://schemas.microsoft.com/office/word/2010/wordprocessingDrawing" xmlns:wp="http://schemas.openxmlformats.org/drawingml/2006/wordprocessingDrawing" xmlns:w10="urn:schemas-microsoft-com:office:word" xmlns:w="http://schemas.openxmlformats.org/wordprocessingml/2006/main" xmlns:w14="http://schemas.microsoft.com/office/word/2010/wordml" xmlns:w15="http://schemas.microsoft.com/office/word/2012/wordml" xmlns:w16cex="http://schemas.microsoft.com/office/word/2018/wordml/cex" xmlns:w16cid="http://schemas.microsoft.com/office/word/2016/wordml/cid" xmlns:w16="http://schemas.microsoft.com/office/word/2018/wordml" xmlns:w16sdtdh="http://schemas.microsoft.com/office/word/2020/wordml/sdtdatahash" xmlns:w16se="http://schemas.microsoft.com/office/word/2015/wordml/symex" xmlns:wpg="http://schemas.microsoft.com/office/word/2010/wordprocessingGroup" xmlns:wpi="http://schemas.microsoft.com/office/word/2010/wordprocessingInk" xmlns:wne="http://schemas.microsoft.com/office/word/2006/wordml" xmlns:wps="http://schemas.microsoft.com/office/word/2010/wordprocessingShape" mc:Ignorable="w14 w15 w16se w16cid w16 w16cex w16sdtdh wp14">
   <w:p>
     <w:pPr>
       <w:spacing w:after="0"/>
@@ -10968,7 +11146,7 @@
 </file>
 
 <file path=word/footer3.xml><?xml version="1.0" encoding="utf-8"?>
-<w:ftr xmlns:ve="http://schemas.openxmlformats.org/markup-compatibility/2006" xmlns:o="urn:schemas-microsoft-com:office:office" xmlns:r="http://schemas.openxmlformats.org/officeDocument/2006/relationships" xmlns:m="http://schemas.openxmlformats.org/officeDocument/2006/math" xmlns:v="urn:schemas-microsoft-com:vml" xmlns:wp="http://schemas.openxmlformats.org/drawingml/2006/wordprocessingDrawing" xmlns:w10="urn:schemas-microsoft-com:office:word" xmlns:w="http://schemas.openxmlformats.org/wordprocessingml/2006/main" xmlns:wne="http://schemas.microsoft.com/office/word/2006/wordml">
+<w:ftr xmlns:wpc="http://schemas.microsoft.com/office/word/2010/wordprocessingCanvas" xmlns:cx="http://schemas.microsoft.com/office/drawing/2014/chartex" xmlns:cx1="http://schemas.microsoft.com/office/drawing/2015/9/8/chartex" xmlns:cx2="http://schemas.microsoft.com/office/drawing/2015/10/21/chartex" xmlns:cx3="http://schemas.microsoft.com/office/drawing/2016/5/9/chartex" xmlns:cx4="http://schemas.microsoft.com/office/drawing/2016/5/10/chartex" xmlns:cx5="http://schemas.microsoft.com/office/drawing/2016/5/11/chartex" xmlns:cx6="http://schemas.microsoft.com/office/drawing/2016/5/12/chartex" xmlns:cx7="http://schemas.microsoft.com/office/drawing/2016/5/13/chartex" xmlns:cx8="http://schemas.microsoft.com/office/drawing/2016/5/14/chartex" xmlns:mc="http://schemas.openxmlformats.org/markup-compatibility/2006" xmlns:aink="http://schemas.microsoft.com/office/drawing/2016/ink" xmlns:am3d="http://schemas.microsoft.com/office/drawing/2017/model3d" xmlns:o="urn:schemas-microsoft-com:office:office" xmlns:oel="http://schemas.microsoft.com/office/2019/extlst" xmlns:r="http://schemas.openxmlformats.org/officeDocument/2006/relationships" xmlns:m="http://schemas.openxmlformats.org/officeDocument/2006/math" xmlns:v="urn:schemas-microsoft-com:vml" xmlns:wp14="http://schemas.microsoft.com/office/word/2010/wordprocessingDrawing" xmlns:wp="http://schemas.openxmlformats.org/drawingml/2006/wordprocessingDrawing" xmlns:w10="urn:schemas-microsoft-com:office:word" xmlns:w="http://schemas.openxmlformats.org/wordprocessingml/2006/main" xmlns:w14="http://schemas.microsoft.com/office/word/2010/wordml" xmlns:w15="http://schemas.microsoft.com/office/word/2012/wordml" xmlns:w16cex="http://schemas.microsoft.com/office/word/2018/wordml/cex" xmlns:w16cid="http://schemas.microsoft.com/office/word/2016/wordml/cid" xmlns:w16="http://schemas.microsoft.com/office/word/2018/wordml" xmlns:w16sdtdh="http://schemas.microsoft.com/office/word/2020/wordml/sdtdatahash" xmlns:w16se="http://schemas.microsoft.com/office/word/2015/wordml/symex" xmlns:wpg="http://schemas.microsoft.com/office/word/2010/wordprocessingGroup" xmlns:wpi="http://schemas.microsoft.com/office/word/2010/wordprocessingInk" xmlns:wne="http://schemas.microsoft.com/office/word/2006/wordml" xmlns:wps="http://schemas.microsoft.com/office/word/2010/wordprocessingShape" mc:Ignorable="w14 w15 w16se w16cid w16 w16cex w16sdtdh wp14">
   <w:p>
     <w:pPr>
       <w:spacing w:after="0"/>
@@ -11000,7 +11178,7 @@
 </file>
 
 <file path=word/footnotes.xml><?xml version="1.0" encoding="utf-8"?>
-<w:footnotes xmlns:ve="http://schemas.openxmlformats.org/markup-compatibility/2006" xmlns:o="urn:schemas-microsoft-com:office:office" xmlns:r="http://schemas.openxmlformats.org/officeDocument/2006/relationships" xmlns:m="http://schemas.openxmlformats.org/officeDocument/2006/math" xmlns:v="urn:schemas-microsoft-com:vml" xmlns:wp="http://schemas.openxmlformats.org/drawingml/2006/wordprocessingDrawing" xmlns:w10="urn:schemas-microsoft-com:office:word" xmlns:w="http://schemas.openxmlformats.org/wordprocessingml/2006/main" xmlns:wne="http://schemas.microsoft.com/office/word/2006/wordml">
+<w:footnotes xmlns:wpc="http://schemas.microsoft.com/office/word/2010/wordprocessingCanvas" xmlns:cx="http://schemas.microsoft.com/office/drawing/2014/chartex" xmlns:cx1="http://schemas.microsoft.com/office/drawing/2015/9/8/chartex" xmlns:cx2="http://schemas.microsoft.com/office/drawing/2015/10/21/chartex" xmlns:cx3="http://schemas.microsoft.com/office/drawing/2016/5/9/chartex" xmlns:cx4="http://schemas.microsoft.com/office/drawing/2016/5/10/chartex" xmlns:cx5="http://schemas.microsoft.com/office/drawing/2016/5/11/chartex" xmlns:cx6="http://schemas.microsoft.com/office/drawing/2016/5/12/chartex" xmlns:cx7="http://schemas.microsoft.com/office/drawing/2016/5/13/chartex" xmlns:cx8="http://schemas.microsoft.com/office/drawing/2016/5/14/chartex" xmlns:mc="http://schemas.openxmlformats.org/markup-compatibility/2006" xmlns:aink="http://schemas.microsoft.com/office/drawing/2016/ink" xmlns:am3d="http://schemas.microsoft.com/office/drawing/2017/model3d" xmlns:o="urn:schemas-microsoft-com:office:office" xmlns:oel="http://schemas.microsoft.com/office/2019/extlst" xmlns:r="http://schemas.openxmlformats.org/officeDocument/2006/relationships" xmlns:m="http://schemas.openxmlformats.org/officeDocument/2006/math" xmlns:v="urn:schemas-microsoft-com:vml" xmlns:wp14="http://schemas.microsoft.com/office/word/2010/wordprocessingDrawing" xmlns:wp="http://schemas.openxmlformats.org/drawingml/2006/wordprocessingDrawing" xmlns:w10="urn:schemas-microsoft-com:office:word" xmlns:w="http://schemas.openxmlformats.org/wordprocessingml/2006/main" xmlns:w14="http://schemas.microsoft.com/office/word/2010/wordml" xmlns:w15="http://schemas.microsoft.com/office/word/2012/wordml" xmlns:w16cex="http://schemas.microsoft.com/office/word/2018/wordml/cex" xmlns:w16cid="http://schemas.microsoft.com/office/word/2016/wordml/cid" xmlns:w16="http://schemas.microsoft.com/office/word/2018/wordml" xmlns:w16sdtdh="http://schemas.microsoft.com/office/word/2020/wordml/sdtdatahash" xmlns:w16se="http://schemas.microsoft.com/office/word/2015/wordml/symex" xmlns:wpg="http://schemas.microsoft.com/office/word/2010/wordprocessingGroup" xmlns:wpi="http://schemas.microsoft.com/office/word/2010/wordprocessingInk" xmlns:wne="http://schemas.microsoft.com/office/word/2006/wordml" xmlns:wps="http://schemas.microsoft.com/office/word/2010/wordprocessingShape" mc:Ignorable="w14 w15 w16se w16cid w16 w16cex w16sdtdh wp14">
   <w:footnote w:type="separator" w:id="-1">
     <w:p>
       <w:pPr>
@@ -11025,8 +11203,98 @@
 </file>
 
 <file path=word/numbering.xml><?xml version="1.0" encoding="utf-8"?>
-<w:numbering xmlns:ve="http://schemas.openxmlformats.org/markup-compatibility/2006" xmlns:o="urn:schemas-microsoft-com:office:office" xmlns:r="http://schemas.openxmlformats.org/officeDocument/2006/relationships" xmlns:m="http://schemas.openxmlformats.org/officeDocument/2006/math" xmlns:v="urn:schemas-microsoft-com:vml" xmlns:wp="http://schemas.openxmlformats.org/drawingml/2006/wordprocessingDrawing" xmlns:w10="urn:schemas-microsoft-com:office:word" xmlns:w="http://schemas.openxmlformats.org/wordprocessingml/2006/main" xmlns:wne="http://schemas.microsoft.com/office/word/2006/wordml">
-  <w:abstractNum w:abstractNumId="0">
+<w:numbering xmlns:wpc="http://schemas.microsoft.com/office/word/2010/wordprocessingCanvas" xmlns:cx="http://schemas.microsoft.com/office/drawing/2014/chartex" xmlns:cx1="http://schemas.microsoft.com/office/drawing/2015/9/8/chartex" xmlns:cx2="http://schemas.microsoft.com/office/drawing/2015/10/21/chartex" xmlns:cx3="http://schemas.microsoft.com/office/drawing/2016/5/9/chartex" xmlns:cx4="http://schemas.microsoft.com/office/drawing/2016/5/10/chartex" xmlns:cx5="http://schemas.microsoft.com/office/drawing/2016/5/11/chartex" xmlns:cx6="http://schemas.microsoft.com/office/drawing/2016/5/12/chartex" xmlns:cx7="http://schemas.microsoft.com/office/drawing/2016/5/13/chartex" xmlns:cx8="http://schemas.microsoft.com/office/drawing/2016/5/14/chartex" xmlns:mc="http://schemas.openxmlformats.org/markup-compatibility/2006" xmlns:aink="http://schemas.microsoft.com/office/drawing/2016/ink" xmlns:am3d="http://schemas.microsoft.com/office/drawing/2017/model3d" xmlns:o="urn:schemas-microsoft-com:office:office" xmlns:oel="http://schemas.microsoft.com/office/2019/extlst" xmlns:r="http://schemas.openxmlformats.org/officeDocument/2006/relationships" xmlns:m="http://schemas.openxmlformats.org/officeDocument/2006/math" xmlns:v="urn:schemas-microsoft-com:vml" xmlns:wp14="http://schemas.microsoft.com/office/word/2010/wordprocessingDrawing" xmlns:wp="http://schemas.openxmlformats.org/drawingml/2006/wordprocessingDrawing" xmlns:w10="urn:schemas-microsoft-com:office:word" xmlns:w="http://schemas.openxmlformats.org/wordprocessingml/2006/main" xmlns:w14="http://schemas.microsoft.com/office/word/2010/wordml" xmlns:w15="http://schemas.microsoft.com/office/word/2012/wordml" xmlns:w16cex="http://schemas.microsoft.com/office/word/2018/wordml/cex" xmlns:w16cid="http://schemas.microsoft.com/office/word/2016/wordml/cid" xmlns:w16="http://schemas.microsoft.com/office/word/2018/wordml" xmlns:w16sdtdh="http://schemas.microsoft.com/office/word/2020/wordml/sdtdatahash" xmlns:w16se="http://schemas.microsoft.com/office/word/2015/wordml/symex" xmlns:wpg="http://schemas.microsoft.com/office/word/2010/wordprocessingGroup" xmlns:wpi="http://schemas.microsoft.com/office/word/2010/wordprocessingInk" xmlns:wne="http://schemas.microsoft.com/office/word/2006/wordml" xmlns:wps="http://schemas.microsoft.com/office/word/2010/wordprocessingShape" mc:Ignorable="w14 w15 w16se w16cid w16 w16cex w16sdtdh wp14">
+  <w:abstractNum w:abstractNumId="0" w15:restartNumberingAfterBreak="0">
+    <w:nsid w:val="31413AAB"/>
+    <w:multiLevelType w:val="hybridMultilevel"/>
+    <w:tmpl w:val="5DA6FE54"/>
+    <w:lvl w:ilvl="0" w:tplc="0E0419B4">
+      <w:start w:val="1"/>
+      <w:numFmt w:val="decimal"/>
+      <w:lvlText w:val="%1)"/>
+      <w:lvlJc w:val="left"/>
+      <w:pPr>
+        <w:ind w:left="720" w:hanging="360"/>
+      </w:pPr>
+      <w:rPr>
+        <w:rFonts w:ascii="Cambria Math" w:eastAsia="Cambria Math" w:hAnsi="Cambria Math" w:cs="Cambria Math" w:hint="default"/>
+        <w:sz w:val="24"/>
+      </w:rPr>
+    </w:lvl>
+    <w:lvl w:ilvl="1" w:tplc="04190019" w:tentative="1">
+      <w:start w:val="1"/>
+      <w:numFmt w:val="lowerLetter"/>
+      <w:lvlText w:val="%2."/>
+      <w:lvlJc w:val="left"/>
+      <w:pPr>
+        <w:ind w:left="1440" w:hanging="360"/>
+      </w:pPr>
+    </w:lvl>
+    <w:lvl w:ilvl="2" w:tplc="0419001B" w:tentative="1">
+      <w:start w:val="1"/>
+      <w:numFmt w:val="lowerRoman"/>
+      <w:lvlText w:val="%3."/>
+      <w:lvlJc w:val="right"/>
+      <w:pPr>
+        <w:ind w:left="2160" w:hanging="180"/>
+      </w:pPr>
+    </w:lvl>
+    <w:lvl w:ilvl="3" w:tplc="0419000F" w:tentative="1">
+      <w:start w:val="1"/>
+      <w:numFmt w:val="decimal"/>
+      <w:lvlText w:val="%4."/>
+      <w:lvlJc w:val="left"/>
+      <w:pPr>
+        <w:ind w:left="2880" w:hanging="360"/>
+      </w:pPr>
+    </w:lvl>
+    <w:lvl w:ilvl="4" w:tplc="04190019" w:tentative="1">
+      <w:start w:val="1"/>
+      <w:numFmt w:val="lowerLetter"/>
+      <w:lvlText w:val="%5."/>
+      <w:lvlJc w:val="left"/>
+      <w:pPr>
+        <w:ind w:left="3600" w:hanging="360"/>
+      </w:pPr>
+    </w:lvl>
+    <w:lvl w:ilvl="5" w:tplc="0419001B" w:tentative="1">
+      <w:start w:val="1"/>
+      <w:numFmt w:val="lowerRoman"/>
+      <w:lvlText w:val="%6."/>
+      <w:lvlJc w:val="right"/>
+      <w:pPr>
+        <w:ind w:left="4320" w:hanging="180"/>
+      </w:pPr>
+    </w:lvl>
+    <w:lvl w:ilvl="6" w:tplc="0419000F" w:tentative="1">
+      <w:start w:val="1"/>
+      <w:numFmt w:val="decimal"/>
+      <w:lvlText w:val="%7."/>
+      <w:lvlJc w:val="left"/>
+      <w:pPr>
+        <w:ind w:left="5040" w:hanging="360"/>
+      </w:pPr>
+    </w:lvl>
+    <w:lvl w:ilvl="7" w:tplc="04190019" w:tentative="1">
+      <w:start w:val="1"/>
+      <w:numFmt w:val="lowerLetter"/>
+      <w:lvlText w:val="%8."/>
+      <w:lvlJc w:val="left"/>
+      <w:pPr>
+        <w:ind w:left="5760" w:hanging="360"/>
+      </w:pPr>
+    </w:lvl>
+    <w:lvl w:ilvl="8" w:tplc="0419001B" w:tentative="1">
+      <w:start w:val="1"/>
+      <w:numFmt w:val="lowerRoman"/>
+      <w:lvlText w:val="%9."/>
+      <w:lvlJc w:val="right"/>
+      <w:pPr>
+        <w:ind w:left="6480" w:hanging="180"/>
+      </w:pPr>
+    </w:lvl>
+  </w:abstractNum>
+  <w:abstractNum w:abstractNumId="1" w15:restartNumberingAfterBreak="0">
     <w:nsid w:val="3BD05750"/>
     <w:multiLevelType w:val="hybridMultilevel"/>
     <w:tmpl w:val="C7103EF8"/>
@@ -11247,14 +11515,17 @@
       </w:rPr>
     </w:lvl>
   </w:abstractNum>
-  <w:num w:numId="1">
+  <w:num w:numId="1" w16cid:durableId="1464153502">
+    <w:abstractNumId w:val="1"/>
+  </w:num>
+  <w:num w:numId="2" w16cid:durableId="1616519740">
     <w:abstractNumId w:val="0"/>
   </w:num>
 </w:numbering>
 </file>
 
 <file path=word/styles.xml><?xml version="1.0" encoding="utf-8"?>
-<w:styles xmlns:r="http://schemas.openxmlformats.org/officeDocument/2006/relationships" xmlns:w="http://schemas.openxmlformats.org/wordprocessingml/2006/main">
+<w:styles xmlns:mc="http://schemas.openxmlformats.org/markup-compatibility/2006" xmlns:r="http://schemas.openxmlformats.org/officeDocument/2006/relationships" xmlns:w="http://schemas.openxmlformats.org/wordprocessingml/2006/main" xmlns:w14="http://schemas.microsoft.com/office/word/2010/wordml" xmlns:w15="http://schemas.microsoft.com/office/word/2012/wordml" xmlns:w16cex="http://schemas.microsoft.com/office/word/2018/wordml/cex" xmlns:w16cid="http://schemas.microsoft.com/office/word/2016/wordml/cid" xmlns:w16="http://schemas.microsoft.com/office/word/2018/wordml" xmlns:w16sdtdh="http://schemas.microsoft.com/office/word/2020/wordml/sdtdatahash" xmlns:w16se="http://schemas.microsoft.com/office/word/2015/wordml/symex" mc:Ignorable="w14 w15 w16se w16cid w16 w16cex w16sdtdh">
   <w:docDefaults>
     <w:rPrDefault>
       <w:rPr>
@@ -11267,144 +11538,383 @@
     </w:rPrDefault>
     <w:pPrDefault/>
   </w:docDefaults>
-  <w:latentStyles w:defLockedState="0" w:defUIPriority="99" w:defSemiHidden="1" w:defUnhideWhenUsed="1" w:defQFormat="0" w:count="267">
-    <w:lsdException w:name="Normal" w:semiHidden="0" w:uiPriority="0" w:unhideWhenUsed="0" w:qFormat="1"/>
-    <w:lsdException w:name="heading 1" w:semiHidden="0" w:uiPriority="9" w:unhideWhenUsed="0" w:qFormat="1"/>
-    <w:lsdException w:name="heading 2" w:uiPriority="9" w:qFormat="1"/>
-    <w:lsdException w:name="heading 3" w:uiPriority="9" w:qFormat="1"/>
-    <w:lsdException w:name="heading 4" w:uiPriority="9" w:qFormat="1"/>
-    <w:lsdException w:name="heading 5" w:uiPriority="9" w:qFormat="1"/>
-    <w:lsdException w:name="heading 6" w:uiPriority="9" w:qFormat="1"/>
-    <w:lsdException w:name="heading 7" w:uiPriority="9" w:qFormat="1"/>
-    <w:lsdException w:name="heading 8" w:uiPriority="9" w:qFormat="1"/>
-    <w:lsdException w:name="heading 9" w:uiPriority="9" w:qFormat="1"/>
-    <w:lsdException w:name="toc 1" w:uiPriority="39"/>
-    <w:lsdException w:name="toc 2" w:uiPriority="39"/>
-    <w:lsdException w:name="toc 3" w:uiPriority="39"/>
-    <w:lsdException w:name="toc 4" w:uiPriority="39"/>
-    <w:lsdException w:name="toc 5" w:uiPriority="39"/>
-    <w:lsdException w:name="toc 6" w:uiPriority="39"/>
-    <w:lsdException w:name="toc 7" w:uiPriority="39"/>
-    <w:lsdException w:name="toc 8" w:uiPriority="39"/>
-    <w:lsdException w:name="toc 9" w:uiPriority="39"/>
-    <w:lsdException w:name="caption" w:uiPriority="35" w:qFormat="1"/>
-    <w:lsdException w:name="Title" w:semiHidden="0" w:uiPriority="10" w:unhideWhenUsed="0" w:qFormat="1"/>
-    <w:lsdException w:name="Default Paragraph Font" w:uiPriority="1"/>
-    <w:lsdException w:name="Subtitle" w:semiHidden="0" w:uiPriority="11" w:unhideWhenUsed="0" w:qFormat="1"/>
-    <w:lsdException w:name="Strong" w:semiHidden="0" w:uiPriority="22" w:unhideWhenUsed="0" w:qFormat="1"/>
-    <w:lsdException w:name="Emphasis" w:semiHidden="0" w:uiPriority="20" w:unhideWhenUsed="0" w:qFormat="1"/>
-    <w:lsdException w:name="Table Grid" w:semiHidden="0" w:uiPriority="39" w:unhideWhenUsed="0"/>
-    <w:lsdException w:name="Placeholder Text" w:unhideWhenUsed="0"/>
-    <w:lsdException w:name="No Spacing" w:semiHidden="0" w:uiPriority="1" w:unhideWhenUsed="0" w:qFormat="1"/>
-    <w:lsdException w:name="Light Shading" w:semiHidden="0" w:uiPriority="60" w:unhideWhenUsed="0"/>
-    <w:lsdException w:name="Light List" w:semiHidden="0" w:uiPriority="61" w:unhideWhenUsed="0"/>
-    <w:lsdException w:name="Light Grid" w:semiHidden="0" w:uiPriority="62" w:unhideWhenUsed="0"/>
-    <w:lsdException w:name="Medium Shading 1" w:semiHidden="0" w:uiPriority="63" w:unhideWhenUsed="0"/>
-    <w:lsdException w:name="Medium Shading 2" w:semiHidden="0" w:uiPriority="64" w:unhideWhenUsed="0"/>
-    <w:lsdException w:name="Medium List 1" w:semiHidden="0" w:uiPriority="65" w:unhideWhenUsed="0"/>
-    <w:lsdException w:name="Medium List 2" w:semiHidden="0" w:uiPriority="66" w:unhideWhenUsed="0"/>
-    <w:lsdException w:name="Medium Grid 1" w:semiHidden="0" w:uiPriority="67" w:unhideWhenUsed="0"/>
-    <w:lsdException w:name="Medium Grid 2" w:semiHidden="0" w:uiPriority="68" w:unhideWhenUsed="0"/>
-    <w:lsdException w:name="Medium Grid 3" w:semiHidden="0" w:uiPriority="69" w:unhideWhenUsed="0"/>
-    <w:lsdException w:name="Dark List" w:semiHidden="0" w:uiPriority="70" w:unhideWhenUsed="0"/>
-    <w:lsdException w:name="Colorful Shading" w:semiHidden="0" w:uiPriority="71" w:unhideWhenUsed="0"/>
-    <w:lsdException w:name="Colorful List" w:semiHidden="0" w:uiPriority="72" w:unhideWhenUsed="0"/>
-    <w:lsdException w:name="Colorful Grid" w:semiHidden="0" w:uiPriority="73" w:unhideWhenUsed="0"/>
-    <w:lsdException w:name="Light Shading Accent 1" w:semiHidden="0" w:uiPriority="60" w:unhideWhenUsed="0"/>
-    <w:lsdException w:name="Light List Accent 1" w:semiHidden="0" w:uiPriority="61" w:unhideWhenUsed="0"/>
-    <w:lsdException w:name="Light Grid Accent 1" w:semiHidden="0" w:uiPriority="62" w:unhideWhenUsed="0"/>
-    <w:lsdException w:name="Medium Shading 1 Accent 1" w:semiHidden="0" w:uiPriority="63" w:unhideWhenUsed="0"/>
-    <w:lsdException w:name="Medium Shading 2 Accent 1" w:semiHidden="0" w:uiPriority="64" w:unhideWhenUsed="0"/>
-    <w:lsdException w:name="Medium List 1 Accent 1" w:semiHidden="0" w:uiPriority="65" w:unhideWhenUsed="0"/>
-    <w:lsdException w:name="Revision" w:unhideWhenUsed="0"/>
-    <w:lsdException w:name="List Paragraph" w:semiHidden="0" w:uiPriority="34" w:unhideWhenUsed="0" w:qFormat="1"/>
-    <w:lsdException w:name="Quote" w:semiHidden="0" w:uiPriority="29" w:unhideWhenUsed="0" w:qFormat="1"/>
-    <w:lsdException w:name="Intense Quote" w:semiHidden="0" w:uiPriority="30" w:unhideWhenUsed="0" w:qFormat="1"/>
-    <w:lsdException w:name="Medium List 2 Accent 1" w:semiHidden="0" w:uiPriority="66" w:unhideWhenUsed="0"/>
-    <w:lsdException w:name="Medium Grid 1 Accent 1" w:semiHidden="0" w:uiPriority="67" w:unhideWhenUsed="0"/>
-    <w:lsdException w:name="Medium Grid 2 Accent 1" w:semiHidden="0" w:uiPriority="68" w:unhideWhenUsed="0"/>
-    <w:lsdException w:name="Medium Grid 3 Accent 1" w:semiHidden="0" w:uiPriority="69" w:unhideWhenUsed="0"/>
-    <w:lsdException w:name="Dark List Accent 1" w:semiHidden="0" w:uiPriority="70" w:unhideWhenUsed="0"/>
-    <w:lsdException w:name="Colorful Shading Accent 1" w:semiHidden="0" w:uiPriority="71" w:unhideWhenUsed="0"/>
-    <w:lsdException w:name="Colorful List Accent 1" w:semiHidden="0" w:uiPriority="72" w:unhideWhenUsed="0"/>
-    <w:lsdException w:name="Colorful Grid Accent 1" w:semiHidden="0" w:uiPriority="73" w:unhideWhenUsed="0"/>
-    <w:lsdException w:name="Light Shading Accent 2" w:semiHidden="0" w:uiPriority="60" w:unhideWhenUsed="0"/>
-    <w:lsdException w:name="Light List Accent 2" w:semiHidden="0" w:uiPriority="61" w:unhideWhenUsed="0"/>
-    <w:lsdException w:name="Light Grid Accent 2" w:semiHidden="0" w:uiPriority="62" w:unhideWhenUsed="0"/>
-    <w:lsdException w:name="Medium Shading 1 Accent 2" w:semiHidden="0" w:uiPriority="63" w:unhideWhenUsed="0"/>
-    <w:lsdException w:name="Medium Shading 2 Accent 2" w:semiHidden="0" w:uiPriority="64" w:unhideWhenUsed="0"/>
-    <w:lsdException w:name="Medium List 1 Accent 2" w:semiHidden="0" w:uiPriority="65" w:unhideWhenUsed="0"/>
-    <w:lsdException w:name="Medium List 2 Accent 2" w:semiHidden="0" w:uiPriority="66" w:unhideWhenUsed="0"/>
-    <w:lsdException w:name="Medium Grid 1 Accent 2" w:semiHidden="0" w:uiPriority="67" w:unhideWhenUsed="0"/>
-    <w:lsdException w:name="Medium Grid 2 Accent 2" w:semiHidden="0" w:uiPriority="68" w:unhideWhenUsed="0"/>
-    <w:lsdException w:name="Medium Grid 3 Accent 2" w:semiHidden="0" w:uiPriority="69" w:unhideWhenUsed="0"/>
-    <w:lsdException w:name="Dark List Accent 2" w:semiHidden="0" w:uiPriority="70" w:unhideWhenUsed="0"/>
-    <w:lsdException w:name="Colorful Shading Accent 2" w:semiHidden="0" w:uiPriority="71" w:unhideWhenUsed="0"/>
-    <w:lsdException w:name="Colorful List Accent 2" w:semiHidden="0" w:uiPriority="72" w:unhideWhenUsed="0"/>
-    <w:lsdException w:name="Colorful Grid Accent 2" w:semiHidden="0" w:uiPriority="73" w:unhideWhenUsed="0"/>
-    <w:lsdException w:name="Light Shading Accent 3" w:semiHidden="0" w:uiPriority="60" w:unhideWhenUsed="0"/>
-    <w:lsdException w:name="Light List Accent 3" w:semiHidden="0" w:uiPriority="61" w:unhideWhenUsed="0"/>
-    <w:lsdException w:name="Light Grid Accent 3" w:semiHidden="0" w:uiPriority="62" w:unhideWhenUsed="0"/>
-    <w:lsdException w:name="Medium Shading 1 Accent 3" w:semiHidden="0" w:uiPriority="63" w:unhideWhenUsed="0"/>
-    <w:lsdException w:name="Medium Shading 2 Accent 3" w:semiHidden="0" w:uiPriority="64" w:unhideWhenUsed="0"/>
-    <w:lsdException w:name="Medium List 1 Accent 3" w:semiHidden="0" w:uiPriority="65" w:unhideWhenUsed="0"/>
-    <w:lsdException w:name="Medium List 2 Accent 3" w:semiHidden="0" w:uiPriority="66" w:unhideWhenUsed="0"/>
-    <w:lsdException w:name="Medium Grid 1 Accent 3" w:semiHidden="0" w:uiPriority="67" w:unhideWhenUsed="0"/>
-    <w:lsdException w:name="Medium Grid 2 Accent 3" w:semiHidden="0" w:uiPriority="68" w:unhideWhenUsed="0"/>
-    <w:lsdException w:name="Medium Grid 3 Accent 3" w:semiHidden="0" w:uiPriority="69" w:unhideWhenUsed="0"/>
-    <w:lsdException w:name="Dark List Accent 3" w:semiHidden="0" w:uiPriority="70" w:unhideWhenUsed="0"/>
-    <w:lsdException w:name="Colorful Shading Accent 3" w:semiHidden="0" w:uiPriority="71" w:unhideWhenUsed="0"/>
-    <w:lsdException w:name="Colorful List Accent 3" w:semiHidden="0" w:uiPriority="72" w:unhideWhenUsed="0"/>
-    <w:lsdException w:name="Colorful Grid Accent 3" w:semiHidden="0" w:uiPriority="73" w:unhideWhenUsed="0"/>
-    <w:lsdException w:name="Light Shading Accent 4" w:semiHidden="0" w:uiPriority="60" w:unhideWhenUsed="0"/>
-    <w:lsdException w:name="Light List Accent 4" w:semiHidden="0" w:uiPriority="61" w:unhideWhenUsed="0"/>
-    <w:lsdException w:name="Light Grid Accent 4" w:semiHidden="0" w:uiPriority="62" w:unhideWhenUsed="0"/>
-    <w:lsdException w:name="Medium Shading 1 Accent 4" w:semiHidden="0" w:uiPriority="63" w:unhideWhenUsed="0"/>
-    <w:lsdException w:name="Medium Shading 2 Accent 4" w:semiHidden="0" w:uiPriority="64" w:unhideWhenUsed="0"/>
-    <w:lsdException w:name="Medium List 1 Accent 4" w:semiHidden="0" w:uiPriority="65" w:unhideWhenUsed="0"/>
-    <w:lsdException w:name="Medium List 2 Accent 4" w:semiHidden="0" w:uiPriority="66" w:unhideWhenUsed="0"/>
-    <w:lsdException w:name="Medium Grid 1 Accent 4" w:semiHidden="0" w:uiPriority="67" w:unhideWhenUsed="0"/>
-    <w:lsdException w:name="Medium Grid 2 Accent 4" w:semiHidden="0" w:uiPriority="68" w:unhideWhenUsed="0"/>
-    <w:lsdException w:name="Medium Grid 3 Accent 4" w:semiHidden="0" w:uiPriority="69" w:unhideWhenUsed="0"/>
-    <w:lsdException w:name="Dark List Accent 4" w:semiHidden="0" w:uiPriority="70" w:unhideWhenUsed="0"/>
-    <w:lsdException w:name="Colorful Shading Accent 4" w:semiHidden="0" w:uiPriority="71" w:unhideWhenUsed="0"/>
-    <w:lsdException w:name="Colorful List Accent 4" w:semiHidden="0" w:uiPriority="72" w:unhideWhenUsed="0"/>
-    <w:lsdException w:name="Colorful Grid Accent 4" w:semiHidden="0" w:uiPriority="73" w:unhideWhenUsed="0"/>
-    <w:lsdException w:name="Light Shading Accent 5" w:semiHidden="0" w:uiPriority="60" w:unhideWhenUsed="0"/>
-    <w:lsdException w:name="Light List Accent 5" w:semiHidden="0" w:uiPriority="61" w:unhideWhenUsed="0"/>
-    <w:lsdException w:name="Light Grid Accent 5" w:semiHidden="0" w:uiPriority="62" w:unhideWhenUsed="0"/>
-    <w:lsdException w:name="Medium Shading 1 Accent 5" w:semiHidden="0" w:uiPriority="63" w:unhideWhenUsed="0"/>
-    <w:lsdException w:name="Medium Shading 2 Accent 5" w:semiHidden="0" w:uiPriority="64" w:unhideWhenUsed="0"/>
-    <w:lsdException w:name="Medium List 1 Accent 5" w:semiHidden="0" w:uiPriority="65" w:unhideWhenUsed="0"/>
-    <w:lsdException w:name="Medium List 2 Accent 5" w:semiHidden="0" w:uiPriority="66" w:unhideWhenUsed="0"/>
-    <w:lsdException w:name="Medium Grid 1 Accent 5" w:semiHidden="0" w:uiPriority="67" w:unhideWhenUsed="0"/>
-    <w:lsdException w:name="Medium Grid 2 Accent 5" w:semiHidden="0" w:uiPriority="68" w:unhideWhenUsed="0"/>
-    <w:lsdException w:name="Medium Grid 3 Accent 5" w:semiHidden="0" w:uiPriority="69" w:unhideWhenUsed="0"/>
-    <w:lsdException w:name="Dark List Accent 5" w:semiHidden="0" w:uiPriority="70" w:unhideWhenUsed="0"/>
-    <w:lsdException w:name="Colorful Shading Accent 5" w:semiHidden="0" w:uiPriority="71" w:unhideWhenUsed="0"/>
-    <w:lsdException w:name="Colorful List Accent 5" w:semiHidden="0" w:uiPriority="72" w:unhideWhenUsed="0"/>
-    <w:lsdException w:name="Colorful Grid Accent 5" w:semiHidden="0" w:uiPriority="73" w:unhideWhenUsed="0"/>
-    <w:lsdException w:name="Light Shading Accent 6" w:semiHidden="0" w:uiPriority="60" w:unhideWhenUsed="0"/>
-    <w:lsdException w:name="Light List Accent 6" w:semiHidden="0" w:uiPriority="61" w:unhideWhenUsed="0"/>
-    <w:lsdException w:name="Light Grid Accent 6" w:semiHidden="0" w:uiPriority="62" w:unhideWhenUsed="0"/>
-    <w:lsdException w:name="Medium Shading 1 Accent 6" w:semiHidden="0" w:uiPriority="63" w:unhideWhenUsed="0"/>
-    <w:lsdException w:name="Medium Shading 2 Accent 6" w:semiHidden="0" w:uiPriority="64" w:unhideWhenUsed="0"/>
-    <w:lsdException w:name="Medium List 1 Accent 6" w:semiHidden="0" w:uiPriority="65" w:unhideWhenUsed="0"/>
-    <w:lsdException w:name="Medium List 2 Accent 6" w:semiHidden="0" w:uiPriority="66" w:unhideWhenUsed="0"/>
-    <w:lsdException w:name="Medium Grid 1 Accent 6" w:semiHidden="0" w:uiPriority="67" w:unhideWhenUsed="0"/>
-    <w:lsdException w:name="Medium Grid 2 Accent 6" w:semiHidden="0" w:uiPriority="68" w:unhideWhenUsed="0"/>
-    <w:lsdException w:name="Medium Grid 3 Accent 6" w:semiHidden="0" w:uiPriority="69" w:unhideWhenUsed="0"/>
-    <w:lsdException w:name="Dark List Accent 6" w:semiHidden="0" w:uiPriority="70" w:unhideWhenUsed="0"/>
-    <w:lsdException w:name="Colorful Shading Accent 6" w:semiHidden="0" w:uiPriority="71" w:unhideWhenUsed="0"/>
-    <w:lsdException w:name="Colorful List Accent 6" w:semiHidden="0" w:uiPriority="72" w:unhideWhenUsed="0"/>
-    <w:lsdException w:name="Colorful Grid Accent 6" w:semiHidden="0" w:uiPriority="73" w:unhideWhenUsed="0"/>
-    <w:lsdException w:name="Subtle Emphasis" w:semiHidden="0" w:uiPriority="19" w:unhideWhenUsed="0" w:qFormat="1"/>
-    <w:lsdException w:name="Intense Emphasis" w:semiHidden="0" w:uiPriority="21" w:unhideWhenUsed="0" w:qFormat="1"/>
-    <w:lsdException w:name="Subtle Reference" w:semiHidden="0" w:uiPriority="31" w:unhideWhenUsed="0" w:qFormat="1"/>
-    <w:lsdException w:name="Intense Reference" w:semiHidden="0" w:uiPriority="32" w:unhideWhenUsed="0" w:qFormat="1"/>
-    <w:lsdException w:name="Book Title" w:semiHidden="0" w:uiPriority="33" w:unhideWhenUsed="0" w:qFormat="1"/>
-    <w:lsdException w:name="Bibliography" w:uiPriority="37"/>
-    <w:lsdException w:name="TOC Heading" w:uiPriority="39" w:qFormat="1"/>
+  <w:latentStyles w:defLockedState="0" w:defUIPriority="99" w:defSemiHidden="0" w:defUnhideWhenUsed="0" w:defQFormat="0" w:count="376">
+    <w:lsdException w:name="Normal" w:uiPriority="0" w:qFormat="1"/>
+    <w:lsdException w:name="heading 1" w:uiPriority="9" w:qFormat="1"/>
+    <w:lsdException w:name="heading 2" w:semiHidden="1" w:uiPriority="9" w:unhideWhenUsed="1" w:qFormat="1"/>
+    <w:lsdException w:name="heading 3" w:semiHidden="1" w:uiPriority="9" w:unhideWhenUsed="1" w:qFormat="1"/>
+    <w:lsdException w:name="heading 4" w:semiHidden="1" w:uiPriority="9" w:unhideWhenUsed="1" w:qFormat="1"/>
+    <w:lsdException w:name="heading 5" w:semiHidden="1" w:uiPriority="9" w:unhideWhenUsed="1" w:qFormat="1"/>
+    <w:lsdException w:name="heading 6" w:semiHidden="1" w:uiPriority="9" w:unhideWhenUsed="1" w:qFormat="1"/>
+    <w:lsdException w:name="heading 7" w:semiHidden="1" w:uiPriority="9" w:unhideWhenUsed="1" w:qFormat="1"/>
+    <w:lsdException w:name="heading 8" w:semiHidden="1" w:uiPriority="9" w:unhideWhenUsed="1" w:qFormat="1"/>
+    <w:lsdException w:name="heading 9" w:semiHidden="1" w:uiPriority="9" w:unhideWhenUsed="1" w:qFormat="1"/>
+    <w:lsdException w:name="index 1" w:semiHidden="1" w:unhideWhenUsed="1"/>
+    <w:lsdException w:name="index 2" w:semiHidden="1" w:unhideWhenUsed="1"/>
+    <w:lsdException w:name="index 3" w:semiHidden="1" w:unhideWhenUsed="1"/>
+    <w:lsdException w:name="index 4" w:semiHidden="1" w:unhideWhenUsed="1"/>
+    <w:lsdException w:name="index 5" w:semiHidden="1" w:unhideWhenUsed="1"/>
+    <w:lsdException w:name="index 6" w:semiHidden="1" w:unhideWhenUsed="1"/>
+    <w:lsdException w:name="index 7" w:semiHidden="1" w:unhideWhenUsed="1"/>
+    <w:lsdException w:name="index 8" w:semiHidden="1" w:unhideWhenUsed="1"/>
+    <w:lsdException w:name="index 9" w:semiHidden="1" w:unhideWhenUsed="1"/>
+    <w:lsdException w:name="toc 1" w:semiHidden="1" w:uiPriority="39" w:unhideWhenUsed="1"/>
+    <w:lsdException w:name="toc 2" w:semiHidden="1" w:uiPriority="39" w:unhideWhenUsed="1"/>
+    <w:lsdException w:name="toc 3" w:semiHidden="1" w:uiPriority="39" w:unhideWhenUsed="1"/>
+    <w:lsdException w:name="toc 4" w:semiHidden="1" w:uiPriority="39" w:unhideWhenUsed="1"/>
+    <w:lsdException w:name="toc 5" w:semiHidden="1" w:uiPriority="39" w:unhideWhenUsed="1"/>
+    <w:lsdException w:name="toc 6" w:semiHidden="1" w:uiPriority="39" w:unhideWhenUsed="1"/>
+    <w:lsdException w:name="toc 7" w:semiHidden="1" w:uiPriority="39" w:unhideWhenUsed="1"/>
+    <w:lsdException w:name="toc 8" w:semiHidden="1" w:uiPriority="39" w:unhideWhenUsed="1"/>
+    <w:lsdException w:name="toc 9" w:semiHidden="1" w:uiPriority="39" w:unhideWhenUsed="1"/>
+    <w:lsdException w:name="Normal Indent" w:semiHidden="1" w:unhideWhenUsed="1"/>
+    <w:lsdException w:name="footnote text" w:semiHidden="1" w:unhideWhenUsed="1"/>
+    <w:lsdException w:name="annotation text" w:semiHidden="1" w:unhideWhenUsed="1"/>
+    <w:lsdException w:name="header" w:semiHidden="1" w:unhideWhenUsed="1"/>
+    <w:lsdException w:name="footer" w:semiHidden="1" w:unhideWhenUsed="1"/>
+    <w:lsdException w:name="index heading" w:semiHidden="1" w:unhideWhenUsed="1"/>
+    <w:lsdException w:name="caption" w:semiHidden="1" w:uiPriority="35" w:unhideWhenUsed="1" w:qFormat="1"/>
+    <w:lsdException w:name="table of figures" w:semiHidden="1" w:unhideWhenUsed="1"/>
+    <w:lsdException w:name="envelope address" w:semiHidden="1" w:unhideWhenUsed="1"/>
+    <w:lsdException w:name="envelope return" w:semiHidden="1" w:unhideWhenUsed="1"/>
+    <w:lsdException w:name="footnote reference" w:semiHidden="1" w:unhideWhenUsed="1"/>
+    <w:lsdException w:name="annotation reference" w:semiHidden="1" w:unhideWhenUsed="1"/>
+    <w:lsdException w:name="line number" w:semiHidden="1" w:unhideWhenUsed="1"/>
+    <w:lsdException w:name="page number" w:semiHidden="1" w:unhideWhenUsed="1"/>
+    <w:lsdException w:name="endnote reference" w:semiHidden="1" w:unhideWhenUsed="1"/>
+    <w:lsdException w:name="endnote text" w:semiHidden="1" w:unhideWhenUsed="1"/>
+    <w:lsdException w:name="table of authorities" w:semiHidden="1" w:unhideWhenUsed="1"/>
+    <w:lsdException w:name="macro" w:semiHidden="1" w:unhideWhenUsed="1"/>
+    <w:lsdException w:name="toa heading" w:semiHidden="1" w:unhideWhenUsed="1"/>
+    <w:lsdException w:name="List" w:semiHidden="1" w:unhideWhenUsed="1"/>
+    <w:lsdException w:name="List Bullet" w:semiHidden="1" w:unhideWhenUsed="1"/>
+    <w:lsdException w:name="List Number" w:semiHidden="1" w:unhideWhenUsed="1"/>
+    <w:lsdException w:name="List 2" w:semiHidden="1" w:unhideWhenUsed="1"/>
+    <w:lsdException w:name="List 3" w:semiHidden="1" w:unhideWhenUsed="1"/>
+    <w:lsdException w:name="List 4" w:semiHidden="1" w:unhideWhenUsed="1"/>
+    <w:lsdException w:name="List 5" w:semiHidden="1" w:unhideWhenUsed="1"/>
+    <w:lsdException w:name="List Bullet 2" w:semiHidden="1" w:unhideWhenUsed="1"/>
+    <w:lsdException w:name="List Bullet 3" w:semiHidden="1" w:unhideWhenUsed="1"/>
+    <w:lsdException w:name="List Bullet 4" w:semiHidden="1" w:unhideWhenUsed="1"/>
+    <w:lsdException w:name="List Bullet 5" w:semiHidden="1" w:unhideWhenUsed="1"/>
+    <w:lsdException w:name="List Number 2" w:semiHidden="1" w:unhideWhenUsed="1"/>
+    <w:lsdException w:name="List Number 3" w:semiHidden="1" w:unhideWhenUsed="1"/>
+    <w:lsdException w:name="List Number 4" w:semiHidden="1" w:unhideWhenUsed="1"/>
+    <w:lsdException w:name="List Number 5" w:semiHidden="1" w:unhideWhenUsed="1"/>
+    <w:lsdException w:name="Title" w:uiPriority="10" w:qFormat="1"/>
+    <w:lsdException w:name="Closing" w:semiHidden="1" w:unhideWhenUsed="1"/>
+    <w:lsdException w:name="Signature" w:semiHidden="1" w:unhideWhenUsed="1"/>
+    <w:lsdException w:name="Default Paragraph Font" w:semiHidden="1" w:uiPriority="1" w:unhideWhenUsed="1"/>
+    <w:lsdException w:name="Body Text" w:semiHidden="1" w:unhideWhenUsed="1"/>
+    <w:lsdException w:name="Body Text Indent" w:semiHidden="1" w:unhideWhenUsed="1"/>
+    <w:lsdException w:name="List Continue" w:semiHidden="1" w:unhideWhenUsed="1"/>
+    <w:lsdException w:name="List Continue 2" w:semiHidden="1" w:unhideWhenUsed="1"/>
+    <w:lsdException w:name="List Continue 3" w:semiHidden="1" w:unhideWhenUsed="1"/>
+    <w:lsdException w:name="List Continue 4" w:semiHidden="1" w:unhideWhenUsed="1"/>
+    <w:lsdException w:name="List Continue 5" w:semiHidden="1" w:unhideWhenUsed="1"/>
+    <w:lsdException w:name="Message Header" w:semiHidden="1" w:unhideWhenUsed="1"/>
+    <w:lsdException w:name="Subtitle" w:uiPriority="11" w:qFormat="1"/>
+    <w:lsdException w:name="Salutation" w:semiHidden="1" w:unhideWhenUsed="1"/>
+    <w:lsdException w:name="Date" w:semiHidden="1" w:unhideWhenUsed="1"/>
+    <w:lsdException w:name="Body Text First Indent" w:semiHidden="1" w:unhideWhenUsed="1"/>
+    <w:lsdException w:name="Body Text First Indent 2" w:semiHidden="1" w:unhideWhenUsed="1"/>
+    <w:lsdException w:name="Note Heading" w:semiHidden="1" w:unhideWhenUsed="1"/>
+    <w:lsdException w:name="Body Text 2" w:semiHidden="1" w:unhideWhenUsed="1"/>
+    <w:lsdException w:name="Body Text 3" w:semiHidden="1" w:unhideWhenUsed="1"/>
+    <w:lsdException w:name="Body Text Indent 2" w:semiHidden="1" w:unhideWhenUsed="1"/>
+    <w:lsdException w:name="Body Text Indent 3" w:semiHidden="1" w:unhideWhenUsed="1"/>
+    <w:lsdException w:name="Block Text" w:semiHidden="1" w:unhideWhenUsed="1"/>
+    <w:lsdException w:name="Hyperlink" w:semiHidden="1" w:unhideWhenUsed="1"/>
+    <w:lsdException w:name="FollowedHyperlink" w:semiHidden="1" w:unhideWhenUsed="1"/>
+    <w:lsdException w:name="Strong" w:uiPriority="22" w:qFormat="1"/>
+    <w:lsdException w:name="Emphasis" w:uiPriority="20" w:qFormat="1"/>
+    <w:lsdException w:name="Document Map" w:semiHidden="1" w:unhideWhenUsed="1"/>
+    <w:lsdException w:name="Plain Text" w:semiHidden="1" w:unhideWhenUsed="1"/>
+    <w:lsdException w:name="E-mail Signature" w:semiHidden="1" w:unhideWhenUsed="1"/>
+    <w:lsdException w:name="HTML Top of Form" w:semiHidden="1" w:unhideWhenUsed="1"/>
+    <w:lsdException w:name="HTML Bottom of Form" w:semiHidden="1" w:unhideWhenUsed="1"/>
+    <w:lsdException w:name="Normal (Web)" w:semiHidden="1" w:unhideWhenUsed="1"/>
+    <w:lsdException w:name="HTML Acronym" w:semiHidden="1" w:unhideWhenUsed="1"/>
+    <w:lsdException w:name="HTML Address" w:semiHidden="1" w:unhideWhenUsed="1"/>
+    <w:lsdException w:name="HTML Cite" w:semiHidden="1" w:unhideWhenUsed="1"/>
+    <w:lsdException w:name="HTML Code" w:semiHidden="1" w:unhideWhenUsed="1"/>
+    <w:lsdException w:name="HTML Definition" w:semiHidden="1" w:unhideWhenUsed="1"/>
+    <w:lsdException w:name="HTML Keyboard" w:semiHidden="1" w:unhideWhenUsed="1"/>
+    <w:lsdException w:name="HTML Preformatted" w:semiHidden="1" w:unhideWhenUsed="1"/>
+    <w:lsdException w:name="HTML Sample" w:semiHidden="1" w:unhideWhenUsed="1"/>
+    <w:lsdException w:name="HTML Typewriter" w:semiHidden="1" w:unhideWhenUsed="1"/>
+    <w:lsdException w:name="HTML Variable" w:semiHidden="1" w:unhideWhenUsed="1"/>
+    <w:lsdException w:name="Normal Table" w:semiHidden="1" w:unhideWhenUsed="1"/>
+    <w:lsdException w:name="annotation subject" w:semiHidden="1" w:unhideWhenUsed="1"/>
+    <w:lsdException w:name="No List" w:semiHidden="1" w:unhideWhenUsed="1"/>
+    <w:lsdException w:name="Outline List 1" w:semiHidden="1" w:unhideWhenUsed="1"/>
+    <w:lsdException w:name="Outline List 2" w:semiHidden="1" w:unhideWhenUsed="1"/>
+    <w:lsdException w:name="Outline List 3" w:semiHidden="1" w:unhideWhenUsed="1"/>
+    <w:lsdException w:name="Table Simple 1" w:semiHidden="1" w:unhideWhenUsed="1"/>
+    <w:lsdException w:name="Table Simple 2" w:semiHidden="1" w:unhideWhenUsed="1"/>
+    <w:lsdException w:name="Table Simple 3" w:semiHidden="1" w:unhideWhenUsed="1"/>
+    <w:lsdException w:name="Table Classic 1" w:semiHidden="1" w:unhideWhenUsed="1"/>
+    <w:lsdException w:name="Table Classic 2" w:semiHidden="1" w:unhideWhenUsed="1"/>
+    <w:lsdException w:name="Table Classic 3" w:semiHidden="1" w:unhideWhenUsed="1"/>
+    <w:lsdException w:name="Table Classic 4" w:semiHidden="1" w:unhideWhenUsed="1"/>
+    <w:lsdException w:name="Table Colorful 1" w:semiHidden="1" w:unhideWhenUsed="1"/>
+    <w:lsdException w:name="Table Colorful 2" w:semiHidden="1" w:unhideWhenUsed="1"/>
+    <w:lsdException w:name="Table Colorful 3" w:semiHidden="1" w:unhideWhenUsed="1"/>
+    <w:lsdException w:name="Table Columns 1" w:semiHidden="1" w:unhideWhenUsed="1"/>
+    <w:lsdException w:name="Table Columns 2" w:semiHidden="1" w:unhideWhenUsed="1"/>
+    <w:lsdException w:name="Table Columns 3" w:semiHidden="1" w:unhideWhenUsed="1"/>
+    <w:lsdException w:name="Table Columns 4" w:semiHidden="1" w:unhideWhenUsed="1"/>
+    <w:lsdException w:name="Table Columns 5" w:semiHidden="1" w:unhideWhenUsed="1"/>
+    <w:lsdException w:name="Table Grid 1" w:semiHidden="1" w:unhideWhenUsed="1"/>
+    <w:lsdException w:name="Table Grid 2" w:semiHidden="1" w:unhideWhenUsed="1"/>
+    <w:lsdException w:name="Table Grid 3" w:semiHidden="1" w:unhideWhenUsed="1"/>
+    <w:lsdException w:name="Table Grid 4" w:semiHidden="1" w:unhideWhenUsed="1"/>
+    <w:lsdException w:name="Table Grid 5" w:semiHidden="1" w:unhideWhenUsed="1"/>
+    <w:lsdException w:name="Table Grid 6" w:semiHidden="1" w:unhideWhenUsed="1"/>
+    <w:lsdException w:name="Table Grid 7" w:semiHidden="1" w:unhideWhenUsed="1"/>
+    <w:lsdException w:name="Table Grid 8" w:semiHidden="1" w:unhideWhenUsed="1"/>
+    <w:lsdException w:name="Table List 1" w:semiHidden="1" w:unhideWhenUsed="1"/>
+    <w:lsdException w:name="Table List 2" w:semiHidden="1" w:unhideWhenUsed="1"/>
+    <w:lsdException w:name="Table List 3" w:semiHidden="1" w:unhideWhenUsed="1"/>
+    <w:lsdException w:name="Table List 4" w:semiHidden="1" w:unhideWhenUsed="1"/>
+    <w:lsdException w:name="Table List 5" w:semiHidden="1" w:unhideWhenUsed="1"/>
+    <w:lsdException w:name="Table List 6" w:semiHidden="1" w:unhideWhenUsed="1"/>
+    <w:lsdException w:name="Table List 7" w:semiHidden="1" w:unhideWhenUsed="1"/>
+    <w:lsdException w:name="Table List 8" w:semiHidden="1" w:unhideWhenUsed="1"/>
+    <w:lsdException w:name="Table 3D effects 1" w:semiHidden="1" w:unhideWhenUsed="1"/>
+    <w:lsdException w:name="Table 3D effects 2" w:semiHidden="1" w:unhideWhenUsed="1"/>
+    <w:lsdException w:name="Table 3D effects 3" w:semiHidden="1" w:unhideWhenUsed="1"/>
+    <w:lsdException w:name="Table Contemporary" w:semiHidden="1" w:unhideWhenUsed="1"/>
+    <w:lsdException w:name="Table Elegant" w:semiHidden="1" w:unhideWhenUsed="1"/>
+    <w:lsdException w:name="Table Professional" w:semiHidden="1" w:unhideWhenUsed="1"/>
+    <w:lsdException w:name="Table Subtle 1" w:semiHidden="1" w:unhideWhenUsed="1"/>
+    <w:lsdException w:name="Table Subtle 2" w:semiHidden="1" w:unhideWhenUsed="1"/>
+    <w:lsdException w:name="Table Web 1" w:semiHidden="1" w:unhideWhenUsed="1"/>
+    <w:lsdException w:name="Table Web 2" w:semiHidden="1" w:unhideWhenUsed="1"/>
+    <w:lsdException w:name="Table Web 3" w:semiHidden="1" w:unhideWhenUsed="1"/>
+    <w:lsdException w:name="Balloon Text" w:semiHidden="1" w:unhideWhenUsed="1"/>
+    <w:lsdException w:name="Table Grid" w:uiPriority="39"/>
+    <w:lsdException w:name="Table Theme" w:semiHidden="1" w:unhideWhenUsed="1"/>
+    <w:lsdException w:name="Placeholder Text" w:semiHidden="1"/>
+    <w:lsdException w:name="No Spacing" w:uiPriority="1" w:qFormat="1"/>
+    <w:lsdException w:name="Light Shading" w:uiPriority="60"/>
+    <w:lsdException w:name="Light List" w:uiPriority="61"/>
+    <w:lsdException w:name="Light Grid" w:uiPriority="62"/>
+    <w:lsdException w:name="Medium Shading 1" w:uiPriority="63"/>
+    <w:lsdException w:name="Medium Shading 2" w:uiPriority="64"/>
+    <w:lsdException w:name="Medium List 1" w:uiPriority="65"/>
+    <w:lsdException w:name="Medium List 2" w:uiPriority="66"/>
+    <w:lsdException w:name="Medium Grid 1" w:uiPriority="67"/>
+    <w:lsdException w:name="Medium Grid 2" w:uiPriority="68"/>
+    <w:lsdException w:name="Medium Grid 3" w:uiPriority="69"/>
+    <w:lsdException w:name="Dark List" w:uiPriority="70"/>
+    <w:lsdException w:name="Colorful Shading" w:uiPriority="71"/>
+    <w:lsdException w:name="Colorful List" w:uiPriority="72"/>
+    <w:lsdException w:name="Colorful Grid" w:uiPriority="73"/>
+    <w:lsdException w:name="Light Shading Accent 1" w:uiPriority="60"/>
+    <w:lsdException w:name="Light List Accent 1" w:uiPriority="61"/>
+    <w:lsdException w:name="Light Grid Accent 1" w:uiPriority="62"/>
+    <w:lsdException w:name="Medium Shading 1 Accent 1" w:uiPriority="63"/>
+    <w:lsdException w:name="Medium Shading 2 Accent 1" w:uiPriority="64"/>
+    <w:lsdException w:name="Medium List 1 Accent 1" w:uiPriority="65"/>
+    <w:lsdException w:name="Revision" w:semiHidden="1"/>
+    <w:lsdException w:name="List Paragraph" w:uiPriority="34" w:qFormat="1"/>
+    <w:lsdException w:name="Quote" w:uiPriority="29" w:qFormat="1"/>
+    <w:lsdException w:name="Intense Quote" w:uiPriority="30" w:qFormat="1"/>
+    <w:lsdException w:name="Medium List 2 Accent 1" w:uiPriority="66"/>
+    <w:lsdException w:name="Medium Grid 1 Accent 1" w:uiPriority="67"/>
+    <w:lsdException w:name="Medium Grid 2 Accent 1" w:uiPriority="68"/>
+    <w:lsdException w:name="Medium Grid 3 Accent 1" w:uiPriority="69"/>
+    <w:lsdException w:name="Dark List Accent 1" w:uiPriority="70"/>
+    <w:lsdException w:name="Colorful Shading Accent 1" w:uiPriority="71"/>
+    <w:lsdException w:name="Colorful List Accent 1" w:uiPriority="72"/>
+    <w:lsdException w:name="Colorful Grid Accent 1" w:uiPriority="73"/>
+    <w:lsdException w:name="Light Shading Accent 2" w:uiPriority="60"/>
+    <w:lsdException w:name="Light List Accent 2" w:uiPriority="61"/>
+    <w:lsdException w:name="Light Grid Accent 2" w:uiPriority="62"/>
+    <w:lsdException w:name="Medium Shading 1 Accent 2" w:uiPriority="63"/>
+    <w:lsdException w:name="Medium Shading 2 Accent 2" w:uiPriority="64"/>
+    <w:lsdException w:name="Medium List 1 Accent 2" w:uiPriority="65"/>
+    <w:lsdException w:name="Medium List 2 Accent 2" w:uiPriority="66"/>
+    <w:lsdException w:name="Medium Grid 1 Accent 2" w:uiPriority="67"/>
+    <w:lsdException w:name="Medium Grid 2 Accent 2" w:uiPriority="68"/>
+    <w:lsdException w:name="Medium Grid 3 Accent 2" w:uiPriority="69"/>
+    <w:lsdException w:name="Dark List Accent 2" w:uiPriority="70"/>
+    <w:lsdException w:name="Colorful Shading Accent 2" w:uiPriority="71"/>
+    <w:lsdException w:name="Colorful List Accent 2" w:uiPriority="72"/>
+    <w:lsdException w:name="Colorful Grid Accent 2" w:uiPriority="73"/>
+    <w:lsdException w:name="Light Shading Accent 3" w:uiPriority="60"/>
+    <w:lsdException w:name="Light List Accent 3" w:uiPriority="61"/>
+    <w:lsdException w:name="Light Grid Accent 3" w:uiPriority="62"/>
+    <w:lsdException w:name="Medium Shading 1 Accent 3" w:uiPriority="63"/>
+    <w:lsdException w:name="Medium Shading 2 Accent 3" w:uiPriority="64"/>
+    <w:lsdException w:name="Medium List 1 Accent 3" w:uiPriority="65"/>
+    <w:lsdException w:name="Medium List 2 Accent 3" w:uiPriority="66"/>
+    <w:lsdException w:name="Medium Grid 1 Accent 3" w:uiPriority="67"/>
+    <w:lsdException w:name="Medium Grid 2 Accent 3" w:uiPriority="68"/>
+    <w:lsdException w:name="Medium Grid 3 Accent 3" w:uiPriority="69"/>
+    <w:lsdException w:name="Dark List Accent 3" w:uiPriority="70"/>
+    <w:lsdException w:name="Colorful Shading Accent 3" w:uiPriority="71"/>
+    <w:lsdException w:name="Colorful List Accent 3" w:uiPriority="72"/>
+    <w:lsdException w:name="Colorful Grid Accent 3" w:uiPriority="73"/>
+    <w:lsdException w:name="Light Shading Accent 4" w:uiPriority="60"/>
+    <w:lsdException w:name="Light List Accent 4" w:uiPriority="61"/>
+    <w:lsdException w:name="Light Grid Accent 4" w:uiPriority="62"/>
+    <w:lsdException w:name="Medium Shading 1 Accent 4" w:uiPriority="63"/>
+    <w:lsdException w:name="Medium Shading 2 Accent 4" w:uiPriority="64"/>
+    <w:lsdException w:name="Medium List 1 Accent 4" w:uiPriority="65"/>
+    <w:lsdException w:name="Medium List 2 Accent 4" w:uiPriority="66"/>
+    <w:lsdException w:name="Medium Grid 1 Accent 4" w:uiPriority="67"/>
+    <w:lsdException w:name="Medium Grid 2 Accent 4" w:uiPriority="68"/>
+    <w:lsdException w:name="Medium Grid 3 Accent 4" w:uiPriority="69"/>
+    <w:lsdException w:name="Dark List Accent 4" w:uiPriority="70"/>
+    <w:lsdException w:name="Colorful Shading Accent 4" w:uiPriority="71"/>
+    <w:lsdException w:name="Colorful List Accent 4" w:uiPriority="72"/>
+    <w:lsdException w:name="Colorful Grid Accent 4" w:uiPriority="73"/>
+    <w:lsdException w:name="Light Shading Accent 5" w:uiPriority="60"/>
+    <w:lsdException w:name="Light List Accent 5" w:uiPriority="61"/>
+    <w:lsdException w:name="Light Grid Accent 5" w:uiPriority="62"/>
+    <w:lsdException w:name="Medium Shading 1 Accent 5" w:uiPriority="63"/>
+    <w:lsdException w:name="Medium Shading 2 Accent 5" w:uiPriority="64"/>
+    <w:lsdException w:name="Medium List 1 Accent 5" w:uiPriority="65"/>
+    <w:lsdException w:name="Medium List 2 Accent 5" w:uiPriority="66"/>
+    <w:lsdException w:name="Medium Grid 1 Accent 5" w:uiPriority="67"/>
+    <w:lsdException w:name="Medium Grid 2 Accent 5" w:uiPriority="68"/>
+    <w:lsdException w:name="Medium Grid 3 Accent 5" w:uiPriority="69"/>
+    <w:lsdException w:name="Dark List Accent 5" w:uiPriority="70"/>
+    <w:lsdException w:name="Colorful Shading Accent 5" w:uiPriority="71"/>
+    <w:lsdException w:name="Colorful List Accent 5" w:uiPriority="72"/>
+    <w:lsdException w:name="Colorful Grid Accent 5" w:uiPriority="73"/>
+    <w:lsdException w:name="Light Shading Accent 6" w:uiPriority="60"/>
+    <w:lsdException w:name="Light List Accent 6" w:uiPriority="61"/>
+    <w:lsdException w:name="Light Grid Accent 6" w:uiPriority="62"/>
+    <w:lsdException w:name="Medium Shading 1 Accent 6" w:uiPriority="63"/>
+    <w:lsdException w:name="Medium Shading 2 Accent 6" w:uiPriority="64"/>
+    <w:lsdException w:name="Medium List 1 Accent 6" w:uiPriority="65"/>
+    <w:lsdException w:name="Medium List 2 Accent 6" w:uiPriority="66"/>
+    <w:lsdException w:name="Medium Grid 1 Accent 6" w:uiPriority="67"/>
+    <w:lsdException w:name="Medium Grid 2 Accent 6" w:uiPriority="68"/>
+    <w:lsdException w:name="Medium Grid 3 Accent 6" w:uiPriority="69"/>
+    <w:lsdException w:name="Dark List Accent 6" w:uiPriority="70"/>
+    <w:lsdException w:name="Colorful Shading Accent 6" w:uiPriority="71"/>
+    <w:lsdException w:name="Colorful List Accent 6" w:uiPriority="72"/>
+    <w:lsdException w:name="Colorful Grid Accent 6" w:uiPriority="73"/>
+    <w:lsdException w:name="Subtle Emphasis" w:uiPriority="19" w:qFormat="1"/>
+    <w:lsdException w:name="Intense Emphasis" w:uiPriority="21" w:qFormat="1"/>
+    <w:lsdException w:name="Subtle Reference" w:uiPriority="31" w:qFormat="1"/>
+    <w:lsdException w:name="Intense Reference" w:uiPriority="32" w:qFormat="1"/>
+    <w:lsdException w:name="Book Title" w:uiPriority="33" w:qFormat="1"/>
+    <w:lsdException w:name="Bibliography" w:semiHidden="1" w:uiPriority="37" w:unhideWhenUsed="1"/>
+    <w:lsdException w:name="TOC Heading" w:semiHidden="1" w:uiPriority="39" w:unhideWhenUsed="1" w:qFormat="1"/>
+    <w:lsdException w:name="Plain Table 1" w:uiPriority="41"/>
+    <w:lsdException w:name="Plain Table 2" w:uiPriority="42"/>
+    <w:lsdException w:name="Plain Table 3" w:uiPriority="43"/>
+    <w:lsdException w:name="Plain Table 4" w:uiPriority="44"/>
+    <w:lsdException w:name="Plain Table 5" w:uiPriority="45"/>
+    <w:lsdException w:name="Grid Table Light" w:uiPriority="40"/>
+    <w:lsdException w:name="Grid Table 1 Light" w:uiPriority="46"/>
+    <w:lsdException w:name="Grid Table 2" w:uiPriority="47"/>
+    <w:lsdException w:name="Grid Table 3" w:uiPriority="48"/>
+    <w:lsdException w:name="Grid Table 4" w:uiPriority="49"/>
+    <w:lsdException w:name="Grid Table 5 Dark" w:uiPriority="50"/>
+    <w:lsdException w:name="Grid Table 6 Colorful" w:uiPriority="51"/>
+    <w:lsdException w:name="Grid Table 7 Colorful" w:uiPriority="52"/>
+    <w:lsdException w:name="Grid Table 1 Light Accent 1" w:uiPriority="46"/>
+    <w:lsdException w:name="Grid Table 2 Accent 1" w:uiPriority="47"/>
+    <w:lsdException w:name="Grid Table 3 Accent 1" w:uiPriority="48"/>
+    <w:lsdException w:name="Grid Table 4 Accent 1" w:uiPriority="49"/>
+    <w:lsdException w:name="Grid Table 5 Dark Accent 1" w:uiPriority="50"/>
+    <w:lsdException w:name="Grid Table 6 Colorful Accent 1" w:uiPriority="51"/>
+    <w:lsdException w:name="Grid Table 7 Colorful Accent 1" w:uiPriority="52"/>
+    <w:lsdException w:name="Grid Table 1 Light Accent 2" w:uiPriority="46"/>
+    <w:lsdException w:name="Grid Table 2 Accent 2" w:uiPriority="47"/>
+    <w:lsdException w:name="Grid Table 3 Accent 2" w:uiPriority="48"/>
+    <w:lsdException w:name="Grid Table 4 Accent 2" w:uiPriority="49"/>
+    <w:lsdException w:name="Grid Table 5 Dark Accent 2" w:uiPriority="50"/>
+    <w:lsdException w:name="Grid Table 6 Colorful Accent 2" w:uiPriority="51"/>
+    <w:lsdException w:name="Grid Table 7 Colorful Accent 2" w:uiPriority="52"/>
+    <w:lsdException w:name="Grid Table 1 Light Accent 3" w:uiPriority="46"/>
+    <w:lsdException w:name="Grid Table 2 Accent 3" w:uiPriority="47"/>
+    <w:lsdException w:name="Grid Table 3 Accent 3" w:uiPriority="48"/>
+    <w:lsdException w:name="Grid Table 4 Accent 3" w:uiPriority="49"/>
+    <w:lsdException w:name="Grid Table 5 Dark Accent 3" w:uiPriority="50"/>
+    <w:lsdException w:name="Grid Table 6 Colorful Accent 3" w:uiPriority="51"/>
+    <w:lsdException w:name="Grid Table 7 Colorful Accent 3" w:uiPriority="52"/>
+    <w:lsdException w:name="Grid Table 1 Light Accent 4" w:uiPriority="46"/>
+    <w:lsdException w:name="Grid Table 2 Accent 4" w:uiPriority="47"/>
+    <w:lsdException w:name="Grid Table 3 Accent 4" w:uiPriority="48"/>
+    <w:lsdException w:name="Grid Table 4 Accent 4" w:uiPriority="49"/>
+    <w:lsdException w:name="Grid Table 5 Dark Accent 4" w:uiPriority="50"/>
+    <w:lsdException w:name="Grid Table 6 Colorful Accent 4" w:uiPriority="51"/>
+    <w:lsdException w:name="Grid Table 7 Colorful Accent 4" w:uiPriority="52"/>
+    <w:lsdException w:name="Grid Table 1 Light Accent 5" w:uiPriority="46"/>
+    <w:lsdException w:name="Grid Table 2 Accent 5" w:uiPriority="47"/>
+    <w:lsdException w:name="Grid Table 3 Accent 5" w:uiPriority="48"/>
+    <w:lsdException w:name="Grid Table 4 Accent 5" w:uiPriority="49"/>
+    <w:lsdException w:name="Grid Table 5 Dark Accent 5" w:uiPriority="50"/>
+    <w:lsdException w:name="Grid Table 6 Colorful Accent 5" w:uiPriority="51"/>
+    <w:lsdException w:name="Grid Table 7 Colorful Accent 5" w:uiPriority="52"/>
+    <w:lsdException w:name="Grid Table 1 Light Accent 6" w:uiPriority="46"/>
+    <w:lsdException w:name="Grid Table 2 Accent 6" w:uiPriority="47"/>
+    <w:lsdException w:name="Grid Table 3 Accent 6" w:uiPriority="48"/>
+    <w:lsdException w:name="Grid Table 4 Accent 6" w:uiPriority="49"/>
+    <w:lsdException w:name="Grid Table 5 Dark Accent 6" w:uiPriority="50"/>
+    <w:lsdException w:name="Grid Table 6 Colorful Accent 6" w:uiPriority="51"/>
+    <w:lsdException w:name="Grid Table 7 Colorful Accent 6" w:uiPriority="52"/>
+    <w:lsdException w:name="List Table 1 Light" w:uiPriority="46"/>
+    <w:lsdException w:name="List Table 2" w:uiPriority="47"/>
+    <w:lsdException w:name="List Table 3" w:uiPriority="48"/>
+    <w:lsdException w:name="List Table 4" w:uiPriority="49"/>
+    <w:lsdException w:name="List Table 5 Dark" w:uiPriority="50"/>
+    <w:lsdException w:name="List Table 6 Colorful" w:uiPriority="51"/>
+    <w:lsdException w:name="List Table 7 Colorful" w:uiPriority="52"/>
+    <w:lsdException w:name="List Table 1 Light Accent 1" w:uiPriority="46"/>
+    <w:lsdException w:name="List Table 2 Accent 1" w:uiPriority="47"/>
+    <w:lsdException w:name="List Table 3 Accent 1" w:uiPriority="48"/>
+    <w:lsdException w:name="List Table 4 Accent 1" w:uiPriority="49"/>
+    <w:lsdException w:name="List Table 5 Dark Accent 1" w:uiPriority="50"/>
+    <w:lsdException w:name="List Table 6 Colorful Accent 1" w:uiPriority="51"/>
+    <w:lsdException w:name="List Table 7 Colorful Accent 1" w:uiPriority="52"/>
+    <w:lsdException w:name="List Table 1 Light Accent 2" w:uiPriority="46"/>
+    <w:lsdException w:name="List Table 2 Accent 2" w:uiPriority="47"/>
+    <w:lsdException w:name="List Table 3 Accent 2" w:uiPriority="48"/>
+    <w:lsdException w:name="List Table 4 Accent 2" w:uiPriority="49"/>
+    <w:lsdException w:name="List Table 5 Dark Accent 2" w:uiPriority="50"/>
+    <w:lsdException w:name="List Table 6 Colorful Accent 2" w:uiPriority="51"/>
+    <w:lsdException w:name="List Table 7 Colorful Accent 2" w:uiPriority="52"/>
+    <w:lsdException w:name="List Table 1 Light Accent 3" w:uiPriority="46"/>
+    <w:lsdException w:name="List Table 2 Accent 3" w:uiPriority="47"/>
+    <w:lsdException w:name="List Table 3 Accent 3" w:uiPriority="48"/>
+    <w:lsdException w:name="List Table 4 Accent 3" w:uiPriority="49"/>
+    <w:lsdException w:name="List Table 5 Dark Accent 3" w:uiPriority="50"/>
+    <w:lsdException w:name="List Table 6 Colorful Accent 3" w:uiPriority="51"/>
+    <w:lsdException w:name="List Table 7 Colorful Accent 3" w:uiPriority="52"/>
+    <w:lsdException w:name="List Table 1 Light Accent 4" w:uiPriority="46"/>
+    <w:lsdException w:name="List Table 2 Accent 4" w:uiPriority="47"/>
+    <w:lsdException w:name="List Table 3 Accent 4" w:uiPriority="48"/>
+    <w:lsdException w:name="List Table 4 Accent 4" w:uiPriority="49"/>
+    <w:lsdException w:name="List Table 5 Dark Accent 4" w:uiPriority="50"/>
+    <w:lsdException w:name="List Table 6 Colorful Accent 4" w:uiPriority="51"/>
+    <w:lsdException w:name="List Table 7 Colorful Accent 4" w:uiPriority="52"/>
+    <w:lsdException w:name="List Table 1 Light Accent 5" w:uiPriority="46"/>
+    <w:lsdException w:name="List Table 2 Accent 5" w:uiPriority="47"/>
+    <w:lsdException w:name="List Table 3 Accent 5" w:uiPriority="48"/>
+    <w:lsdException w:name="List Table 4 Accent 5" w:uiPriority="49"/>
+    <w:lsdException w:name="List Table 5 Dark Accent 5" w:uiPriority="50"/>
+    <w:lsdException w:name="List Table 6 Colorful Accent 5" w:uiPriority="51"/>
+    <w:lsdException w:name="List Table 7 Colorful Accent 5" w:uiPriority="52"/>
+    <w:lsdException w:name="List Table 1 Light Accent 6" w:uiPriority="46"/>
+    <w:lsdException w:name="List Table 2 Accent 6" w:uiPriority="47"/>
+    <w:lsdException w:name="List Table 3 Accent 6" w:uiPriority="48"/>
+    <w:lsdException w:name="List Table 4 Accent 6" w:uiPriority="49"/>
+    <w:lsdException w:name="List Table 5 Dark Accent 6" w:uiPriority="50"/>
+    <w:lsdException w:name="List Table 6 Colorful Accent 6" w:uiPriority="51"/>
+    <w:lsdException w:name="List Table 7 Colorful Accent 6" w:uiPriority="52"/>
+    <w:lsdException w:name="Mention" w:semiHidden="1" w:unhideWhenUsed="1"/>
+    <w:lsdException w:name="Smart Hyperlink" w:semiHidden="1" w:unhideWhenUsed="1"/>
+    <w:lsdException w:name="Hashtag" w:semiHidden="1" w:unhideWhenUsed="1"/>
+    <w:lsdException w:name="Unresolved Mention" w:semiHidden="1" w:unhideWhenUsed="1"/>
+    <w:lsdException w:name="Smart Link" w:semiHidden="1" w:unhideWhenUsed="1"/>
   </w:latentStyles>
   <w:style w:type="paragraph" w:default="1" w:styleId="a">
     <w:name w:val="Normal"/>
@@ -11473,7 +11983,6 @@
     <w:uiPriority w:val="99"/>
     <w:semiHidden/>
     <w:unhideWhenUsed/>
-    <w:qFormat/>
     <w:tblPr>
       <w:tblInd w:w="0" w:type="dxa"/>
       <w:tblCellMar>
@@ -11581,6 +12090,27 @@
       <w:color w:val="000000"/>
       <w:sz w:val="16"/>
       <w:szCs w:val="16"/>
+    </w:rPr>
+  </w:style>
+  <w:style w:type="paragraph" w:styleId="a5">
+    <w:name w:val="List Paragraph"/>
+    <w:basedOn w:val="a"/>
+    <w:uiPriority w:val="34"/>
+    <w:qFormat/>
+    <w:rsid w:val="0078299D"/>
+    <w:pPr>
+      <w:ind w:left="720"/>
+      <w:contextualSpacing/>
+    </w:pPr>
+  </w:style>
+  <w:style w:type="character" w:styleId="a6">
+    <w:name w:val="Placeholder Text"/>
+    <w:basedOn w:val="a0"/>
+    <w:uiPriority w:val="99"/>
+    <w:semiHidden/>
+    <w:rsid w:val="00AF3737"/>
+    <w:rPr>
+      <w:color w:val="666666"/>
     </w:rPr>
   </w:style>
 </w:styles>
@@ -11875,7 +12405,7 @@
   <a:extraClrSchemeLst/>
   <a:extLst>
     <a:ext uri="{05A4C25C-085E-4340-85A3-A5531E510DB2}">
-      <thm15:themeFamily xmlns:thm15="http://schemas.microsoft.com/office/thememl/2012/main" xmlns="" name="Office Theme" id="{62F939B6-93AF-4DB8-9C6B-D6C7DFDC589F}" vid="{4A3C46E8-61CC-4603-A589-7422A47A8E4A}"/>
+      <thm15:themeFamily xmlns:thm15="http://schemas.microsoft.com/office/thememl/2012/main" name="Office Theme" id="{62F939B6-93AF-4DB8-9C6B-D6C7DFDC589F}" vid="{4A3C46E8-61CC-4603-A589-7422A47A8E4A}"/>
     </a:ext>
   </a:extLst>
 </a:theme>

</xml_diff>